<commit_message>
added recipe submit, worked on report
Added recipe submit endpoint in back-end, tested working. Added back-end description to report with postman pictures proving success.
</commit_message>
<xml_diff>
--- a/submissions/Phase2_Document.docx
+++ b/submissions/Phase2_Document.docx
@@ -180,7 +180,15 @@
       </w:r>
       <w:proofErr w:type="spellEnd"/>
       <w:r>
-        <w:t xml:space="preserve"> is a recipe sharing website. With this website users will be able to login and add recipes or browse other recipes that other users have uploaded. There will be support for pictures and recipe favorites as well.</w:t>
+        <w:t xml:space="preserve"> is a recipe sharing website. With this website users will be able to login and add recipes or browse other recipes that other users have uploaded. There will be support for pictures and </w:t>
+      </w:r>
+      <w:proofErr w:type="gramStart"/>
+      <w:r>
+        <w:t>recipe favorites</w:t>
+      </w:r>
+      <w:proofErr w:type="gramEnd"/>
+      <w:r>
+        <w:t xml:space="preserve"> as well.</w:t>
       </w:r>
     </w:p>
     <w:p>
@@ -207,8 +215,13 @@
         <w:t>implemented</w:t>
       </w:r>
       <w:r>
-        <w:t xml:space="preserve"> primarily using react and react bootstrap</w:t>
-      </w:r>
+        <w:t xml:space="preserve"> primarily using react and react </w:t>
+      </w:r>
+      <w:proofErr w:type="gramStart"/>
+      <w:r>
+        <w:t>bootstrap</w:t>
+      </w:r>
+      <w:proofErr w:type="gramEnd"/>
       <w:r>
         <w:t>,</w:t>
       </w:r>
@@ -320,13 +333,551 @@
         <w:t>eJS with Express to interact with it.</w:t>
       </w:r>
       <w:r>
+        <w:t xml:space="preserve"> Two collections in MongoDB have been created: recipes and users. A mongoose schema has been created to work with each of these. </w:t>
+      </w:r>
+      <w:r>
+        <w:t>The users DB is interacted with via</w:t>
+      </w:r>
+      <w:r>
+        <w:t xml:space="preserve"> two back-end functions. These are both called via “POST” </w:t>
+      </w:r>
+      <w:r>
+        <w:t>messages depending on the URL used</w:t>
+      </w:r>
+      <w:r>
+        <w:t>.</w:t>
+      </w:r>
+      <w:r>
+        <w:t xml:space="preserve"> (either “/</w:t>
+      </w:r>
+      <w:proofErr w:type="spellStart"/>
+      <w:r>
+        <w:t>api</w:t>
+      </w:r>
+      <w:proofErr w:type="spellEnd"/>
+      <w:r>
+        <w:t>/auth/login” or “/</w:t>
+      </w:r>
+      <w:proofErr w:type="spellStart"/>
+      <w:r>
+        <w:t>api</w:t>
+      </w:r>
+      <w:proofErr w:type="spellEnd"/>
+      <w:r>
+        <w:t>/auth/register”)</w:t>
+      </w:r>
+      <w:r>
+        <w:t xml:space="preserve"> Register adds a new user entry to the database. It uses </w:t>
+      </w:r>
+      <w:proofErr w:type="spellStart"/>
+      <w:r>
+        <w:t>bcrypt</w:t>
+      </w:r>
+      <w:proofErr w:type="spellEnd"/>
+      <w:r>
+        <w:t xml:space="preserve"> to hash the password.</w:t>
+      </w:r>
+      <w:r>
+        <w:t xml:space="preserve"> Login </w:t>
+      </w:r>
+      <w:r>
+        <w:t>uses</w:t>
+      </w:r>
+      <w:r>
         <w:t xml:space="preserve"> </w:t>
       </w:r>
-      <w:r>
-        <w:t xml:space="preserve">Using the </w:t>
-      </w:r>
-      <w:r>
-        <w:t xml:space="preserve">MongoDB </w:t>
+      <w:proofErr w:type="spellStart"/>
+      <w:r>
+        <w:t>bcrypt</w:t>
+      </w:r>
+      <w:proofErr w:type="spellEnd"/>
+      <w:r>
+        <w:t xml:space="preserve"> for password verification. </w:t>
+      </w:r>
+      <w:proofErr w:type="gramStart"/>
+      <w:r>
+        <w:t>Both of these</w:t>
+      </w:r>
+      <w:proofErr w:type="gramEnd"/>
+      <w:r>
+        <w:t xml:space="preserve"> </w:t>
+      </w:r>
+      <w:proofErr w:type="gramStart"/>
+      <w:r>
+        <w:t>end-points</w:t>
+      </w:r>
+      <w:proofErr w:type="gramEnd"/>
+      <w:r>
+        <w:t xml:space="preserve"> have already been developed.</w:t>
+      </w:r>
+    </w:p>
+    <w:p>
+      <w:pPr>
+        <w:ind w:firstLine="720"/>
+        <w:contextualSpacing/>
+      </w:pPr>
+      <w:r>
+        <w:t xml:space="preserve">There are at least </w:t>
+      </w:r>
+      <w:r>
+        <w:t>2 more planned</w:t>
+      </w:r>
+      <w:r>
+        <w:t xml:space="preserve"> </w:t>
+      </w:r>
+      <w:proofErr w:type="gramStart"/>
+      <w:r>
+        <w:t>end-points</w:t>
+      </w:r>
+      <w:proofErr w:type="gramEnd"/>
+      <w:r>
+        <w:t>: “</w:t>
+      </w:r>
+      <w:proofErr w:type="spellStart"/>
+      <w:r>
+        <w:t>api</w:t>
+      </w:r>
+      <w:proofErr w:type="spellEnd"/>
+      <w:r>
+        <w:t>/</w:t>
+      </w:r>
+      <w:proofErr w:type="spellStart"/>
+      <w:r>
+        <w:t>recipesubmit</w:t>
+      </w:r>
+      <w:proofErr w:type="spellEnd"/>
+      <w:r>
+        <w:t>” and “</w:t>
+      </w:r>
+      <w:proofErr w:type="spellStart"/>
+      <w:r>
+        <w:t>api</w:t>
+      </w:r>
+      <w:proofErr w:type="spellEnd"/>
+      <w:r>
+        <w:t>/</w:t>
+      </w:r>
+      <w:proofErr w:type="spellStart"/>
+      <w:r>
+        <w:t>myrecipes</w:t>
+      </w:r>
+      <w:proofErr w:type="spellEnd"/>
+      <w:r>
+        <w:t xml:space="preserve">”. Recipe </w:t>
+      </w:r>
+      <w:proofErr w:type="gramStart"/>
+      <w:r>
+        <w:t>submit</w:t>
+      </w:r>
+      <w:proofErr w:type="gramEnd"/>
+      <w:r>
+        <w:t xml:space="preserve"> has already been developed</w:t>
+      </w:r>
+      <w:r>
+        <w:t xml:space="preserve">, it uses </w:t>
+      </w:r>
+      <w:r>
+        <w:t xml:space="preserve">a second schema (Recipes) to submit a new recipe to the second collection in the MongoDB (recipes) </w:t>
+      </w:r>
+      <w:r>
+        <w:t xml:space="preserve">The required fields are name, time, description, ingredients </w:t>
+      </w:r>
+      <w:r>
+        <w:t xml:space="preserve">and instructions. Ingredients and instructions are both arrays of strings that will be formatted out nicely once retrieved by the </w:t>
+      </w:r>
+      <w:r>
+        <w:lastRenderedPageBreak/>
+        <w:t>front end.</w:t>
+      </w:r>
+      <w:r>
+        <w:t xml:space="preserve"> Time is a number value that represents the time in minutes, it can also be converted on the front-end to a more legible format.</w:t>
+      </w:r>
+    </w:p>
+    <w:p>
+      <w:pPr>
+        <w:ind w:firstLine="720"/>
+        <w:contextualSpacing/>
+      </w:pPr>
+      <w:r>
+        <w:t xml:space="preserve">All endpoints </w:t>
+      </w:r>
+      <w:r>
+        <w:t>are using JWT for authentication</w:t>
+      </w:r>
+      <w:r>
+        <w:t>. “register” and “</w:t>
+      </w:r>
+      <w:proofErr w:type="spellStart"/>
+      <w:r>
+        <w:t>recipesubmit</w:t>
+      </w:r>
+      <w:proofErr w:type="spellEnd"/>
+      <w:r>
+        <w:t xml:space="preserve">” have been created and tested with </w:t>
+      </w:r>
+      <w:r>
+        <w:t xml:space="preserve">postman. The pictures below show successful submissions to the database via postman as well as the entries </w:t>
+      </w:r>
+      <w:proofErr w:type="gramStart"/>
+      <w:r>
+        <w:t>in  Atlas</w:t>
+      </w:r>
+      <w:proofErr w:type="gramEnd"/>
+      <w:r>
+        <w:t xml:space="preserve"> MongoDB webpage corresponding to this.</w:t>
+      </w:r>
+    </w:p>
+    <w:p>
+      <w:r>
+        <w:br w:type="page"/>
+      </w:r>
+    </w:p>
+    <w:p>
+      <w:pPr>
+        <w:ind w:firstLine="720"/>
+        <w:contextualSpacing/>
+      </w:pPr>
+    </w:p>
+    <w:p>
+      <w:pPr>
+        <w:ind w:firstLine="720"/>
+        <w:contextualSpacing/>
+      </w:pPr>
+    </w:p>
+    <w:p>
+      <w:pPr>
+        <w:contextualSpacing/>
+        <w:jc w:val="center"/>
+      </w:pPr>
+      <w:r>
+        <w:rPr>
+          <w:noProof/>
+        </w:rPr>
+        <w:drawing>
+          <wp:inline distT="0" distB="0" distL="0" distR="0" wp14:anchorId="4C43EAE3" wp14:editId="61E21977">
+            <wp:extent cx="5267325" cy="3680375"/>
+            <wp:effectExtent l="0" t="0" r="0" b="0"/>
+            <wp:docPr id="968755256" name="Picture 2"/>
+            <wp:cNvGraphicFramePr>
+              <a:graphicFrameLocks xmlns:a="http://schemas.openxmlformats.org/drawingml/2006/main" noChangeAspect="1"/>
+            </wp:cNvGraphicFramePr>
+            <a:graphic xmlns:a="http://schemas.openxmlformats.org/drawingml/2006/main">
+              <a:graphicData uri="http://schemas.openxmlformats.org/drawingml/2006/picture">
+                <pic:pic xmlns:pic="http://schemas.openxmlformats.org/drawingml/2006/picture">
+                  <pic:nvPicPr>
+                    <pic:cNvPr id="0" name="Picture 1"/>
+                    <pic:cNvPicPr>
+                      <a:picLocks noChangeAspect="1" noChangeArrowheads="1"/>
+                    </pic:cNvPicPr>
+                  </pic:nvPicPr>
+                  <pic:blipFill>
+                    <a:blip r:embed="rId4">
+                      <a:extLst>
+                        <a:ext uri="{28A0092B-C50C-407E-A947-70E740481C1C}">
+                          <a14:useLocalDpi xmlns:a14="http://schemas.microsoft.com/office/drawing/2010/main" val="0"/>
+                        </a:ext>
+                      </a:extLst>
+                    </a:blip>
+                    <a:srcRect/>
+                    <a:stretch>
+                      <a:fillRect/>
+                    </a:stretch>
+                  </pic:blipFill>
+                  <pic:spPr bwMode="auto">
+                    <a:xfrm>
+                      <a:off x="0" y="0"/>
+                      <a:ext cx="5273476" cy="3684673"/>
+                    </a:xfrm>
+                    <a:prstGeom prst="rect">
+                      <a:avLst/>
+                    </a:prstGeom>
+                    <a:noFill/>
+                    <a:ln>
+                      <a:noFill/>
+                    </a:ln>
+                  </pic:spPr>
+                </pic:pic>
+              </a:graphicData>
+            </a:graphic>
+          </wp:inline>
+        </w:drawing>
+      </w:r>
+    </w:p>
+    <w:p>
+      <w:pPr>
+        <w:ind w:firstLine="720"/>
+        <w:contextualSpacing/>
+        <w:jc w:val="center"/>
+      </w:pPr>
+      <w:r>
+        <w:t xml:space="preserve">Figure 1 </w:t>
+      </w:r>
+      <w:r>
+        <w:t>–</w:t>
+      </w:r>
+      <w:r>
+        <w:t xml:space="preserve"> </w:t>
+      </w:r>
+      <w:r>
+        <w:t>Successful user registration</w:t>
+      </w:r>
+    </w:p>
+    <w:p>
+      <w:pPr>
+        <w:ind w:firstLine="720"/>
+        <w:contextualSpacing/>
+        <w:jc w:val="center"/>
+      </w:pPr>
+      <w:r>
+        <w:rPr>
+          <w:noProof/>
+        </w:rPr>
+        <w:lastRenderedPageBreak/>
+        <w:drawing>
+          <wp:inline distT="0" distB="0" distL="0" distR="0" wp14:anchorId="790AF653" wp14:editId="19C7FCC8">
+            <wp:extent cx="5400675" cy="4145710"/>
+            <wp:effectExtent l="0" t="0" r="0" b="7620"/>
+            <wp:docPr id="1624265554" name="Picture 3"/>
+            <wp:cNvGraphicFramePr>
+              <a:graphicFrameLocks xmlns:a="http://schemas.openxmlformats.org/drawingml/2006/main" noChangeAspect="1"/>
+            </wp:cNvGraphicFramePr>
+            <a:graphic xmlns:a="http://schemas.openxmlformats.org/drawingml/2006/main">
+              <a:graphicData uri="http://schemas.openxmlformats.org/drawingml/2006/picture">
+                <pic:pic xmlns:pic="http://schemas.openxmlformats.org/drawingml/2006/picture">
+                  <pic:nvPicPr>
+                    <pic:cNvPr id="0" name="Picture 2"/>
+                    <pic:cNvPicPr>
+                      <a:picLocks noChangeAspect="1" noChangeArrowheads="1"/>
+                    </pic:cNvPicPr>
+                  </pic:nvPicPr>
+                  <pic:blipFill>
+                    <a:blip r:embed="rId5">
+                      <a:extLst>
+                        <a:ext uri="{28A0092B-C50C-407E-A947-70E740481C1C}">
+                          <a14:useLocalDpi xmlns:a14="http://schemas.microsoft.com/office/drawing/2010/main" val="0"/>
+                        </a:ext>
+                      </a:extLst>
+                    </a:blip>
+                    <a:srcRect/>
+                    <a:stretch>
+                      <a:fillRect/>
+                    </a:stretch>
+                  </pic:blipFill>
+                  <pic:spPr bwMode="auto">
+                    <a:xfrm>
+                      <a:off x="0" y="0"/>
+                      <a:ext cx="5411937" cy="4154355"/>
+                    </a:xfrm>
+                    <a:prstGeom prst="rect">
+                      <a:avLst/>
+                    </a:prstGeom>
+                    <a:noFill/>
+                    <a:ln>
+                      <a:noFill/>
+                    </a:ln>
+                  </pic:spPr>
+                </pic:pic>
+              </a:graphicData>
+            </a:graphic>
+          </wp:inline>
+        </w:drawing>
+      </w:r>
+    </w:p>
+    <w:p>
+      <w:pPr>
+        <w:ind w:firstLine="720"/>
+        <w:contextualSpacing/>
+        <w:jc w:val="center"/>
+      </w:pPr>
+      <w:r>
+        <w:t xml:space="preserve">Figure 2 – Users successfully </w:t>
+      </w:r>
+      <w:r>
+        <w:t xml:space="preserve">saved to </w:t>
+      </w:r>
+      <w:proofErr w:type="spellStart"/>
+      <w:r>
+        <w:t>CuisineShare.users</w:t>
+      </w:r>
+      <w:proofErr w:type="spellEnd"/>
+      <w:r>
+        <w:t xml:space="preserve"> on MongoDB</w:t>
+      </w:r>
+    </w:p>
+    <w:p>
+      <w:pPr>
+        <w:ind w:firstLine="720"/>
+        <w:contextualSpacing/>
+        <w:jc w:val="center"/>
+      </w:pPr>
+    </w:p>
+    <w:p>
+      <w:pPr>
+        <w:contextualSpacing/>
+      </w:pPr>
+      <w:r>
+        <w:rPr>
+          <w:noProof/>
+        </w:rPr>
+        <w:lastRenderedPageBreak/>
+        <w:drawing>
+          <wp:inline distT="0" distB="0" distL="0" distR="0" wp14:anchorId="5B3D115C" wp14:editId="245D1C87">
+            <wp:extent cx="5943600" cy="4210050"/>
+            <wp:effectExtent l="0" t="0" r="0" b="0"/>
+            <wp:docPr id="1048411620" name="Picture 4"/>
+            <wp:cNvGraphicFramePr>
+              <a:graphicFrameLocks xmlns:a="http://schemas.openxmlformats.org/drawingml/2006/main" noChangeAspect="1"/>
+            </wp:cNvGraphicFramePr>
+            <a:graphic xmlns:a="http://schemas.openxmlformats.org/drawingml/2006/main">
+              <a:graphicData uri="http://schemas.openxmlformats.org/drawingml/2006/picture">
+                <pic:pic xmlns:pic="http://schemas.openxmlformats.org/drawingml/2006/picture">
+                  <pic:nvPicPr>
+                    <pic:cNvPr id="0" name="Picture 3"/>
+                    <pic:cNvPicPr>
+                      <a:picLocks noChangeAspect="1" noChangeArrowheads="1"/>
+                    </pic:cNvPicPr>
+                  </pic:nvPicPr>
+                  <pic:blipFill>
+                    <a:blip r:embed="rId6">
+                      <a:extLst>
+                        <a:ext uri="{28A0092B-C50C-407E-A947-70E740481C1C}">
+                          <a14:useLocalDpi xmlns:a14="http://schemas.microsoft.com/office/drawing/2010/main" val="0"/>
+                        </a:ext>
+                      </a:extLst>
+                    </a:blip>
+                    <a:srcRect/>
+                    <a:stretch>
+                      <a:fillRect/>
+                    </a:stretch>
+                  </pic:blipFill>
+                  <pic:spPr bwMode="auto">
+                    <a:xfrm>
+                      <a:off x="0" y="0"/>
+                      <a:ext cx="5943600" cy="4210050"/>
+                    </a:xfrm>
+                    <a:prstGeom prst="rect">
+                      <a:avLst/>
+                    </a:prstGeom>
+                    <a:noFill/>
+                    <a:ln>
+                      <a:noFill/>
+                    </a:ln>
+                  </pic:spPr>
+                </pic:pic>
+              </a:graphicData>
+            </a:graphic>
+          </wp:inline>
+        </w:drawing>
+      </w:r>
+    </w:p>
+    <w:p>
+      <w:pPr>
+        <w:ind w:firstLine="720"/>
+        <w:contextualSpacing/>
+        <w:jc w:val="center"/>
+      </w:pPr>
+      <w:r>
+        <w:t xml:space="preserve">Figure 3 </w:t>
+      </w:r>
+      <w:r>
+        <w:t>–</w:t>
+      </w:r>
+      <w:r>
+        <w:t xml:space="preserve"> </w:t>
+      </w:r>
+      <w:r>
+        <w:t>Recipe submitted to MongoDB successfully</w:t>
+      </w:r>
+    </w:p>
+    <w:p>
+      <w:pPr>
+        <w:ind w:firstLine="720"/>
+        <w:contextualSpacing/>
+        <w:jc w:val="center"/>
+      </w:pPr>
+    </w:p>
+    <w:p>
+      <w:pPr>
+        <w:ind w:firstLine="720"/>
+        <w:contextualSpacing/>
+        <w:jc w:val="center"/>
+      </w:pPr>
+      <w:r>
+        <w:rPr>
+          <w:noProof/>
+        </w:rPr>
+        <w:lastRenderedPageBreak/>
+        <w:drawing>
+          <wp:inline distT="0" distB="0" distL="0" distR="0" wp14:anchorId="3E16A92B" wp14:editId="5CC47D59">
+            <wp:extent cx="5562600" cy="4206178"/>
+            <wp:effectExtent l="0" t="0" r="0" b="4445"/>
+            <wp:docPr id="1780012427" name="Picture 5"/>
+            <wp:cNvGraphicFramePr>
+              <a:graphicFrameLocks xmlns:a="http://schemas.openxmlformats.org/drawingml/2006/main" noChangeAspect="1"/>
+            </wp:cNvGraphicFramePr>
+            <a:graphic xmlns:a="http://schemas.openxmlformats.org/drawingml/2006/main">
+              <a:graphicData uri="http://schemas.openxmlformats.org/drawingml/2006/picture">
+                <pic:pic xmlns:pic="http://schemas.openxmlformats.org/drawingml/2006/picture">
+                  <pic:nvPicPr>
+                    <pic:cNvPr id="0" name="Picture 4"/>
+                    <pic:cNvPicPr>
+                      <a:picLocks noChangeAspect="1" noChangeArrowheads="1"/>
+                    </pic:cNvPicPr>
+                  </pic:nvPicPr>
+                  <pic:blipFill rotWithShape="1">
+                    <a:blip r:embed="rId7">
+                      <a:extLst>
+                        <a:ext uri="{28A0092B-C50C-407E-A947-70E740481C1C}">
+                          <a14:useLocalDpi xmlns:a14="http://schemas.microsoft.com/office/drawing/2010/main" val="0"/>
+                        </a:ext>
+                      </a:extLst>
+                    </a:blip>
+                    <a:srcRect r="32392"/>
+                    <a:stretch>
+                      <a:fillRect/>
+                    </a:stretch>
+                  </pic:blipFill>
+                  <pic:spPr bwMode="auto">
+                    <a:xfrm>
+                      <a:off x="0" y="0"/>
+                      <a:ext cx="5586031" cy="4223895"/>
+                    </a:xfrm>
+                    <a:prstGeom prst="rect">
+                      <a:avLst/>
+                    </a:prstGeom>
+                    <a:noFill/>
+                    <a:ln>
+                      <a:noFill/>
+                    </a:ln>
+                    <a:extLst>
+                      <a:ext uri="{53640926-AAD7-44D8-BBD7-CCE9431645EC}">
+                        <a14:shadowObscured xmlns:a14="http://schemas.microsoft.com/office/drawing/2010/main"/>
+                      </a:ext>
+                    </a:extLst>
+                  </pic:spPr>
+                </pic:pic>
+              </a:graphicData>
+            </a:graphic>
+          </wp:inline>
+        </w:drawing>
+      </w:r>
+    </w:p>
+    <w:p>
+      <w:pPr>
+        <w:ind w:firstLine="720"/>
+        <w:contextualSpacing/>
+        <w:jc w:val="center"/>
+      </w:pPr>
+      <w:r>
+        <w:t xml:space="preserve">Figure 4 – Test Recipes shown in </w:t>
+      </w:r>
+      <w:proofErr w:type="spellStart"/>
+      <w:r>
+        <w:t>CuisineShare.recipes</w:t>
+      </w:r>
+      <w:proofErr w:type="spellEnd"/>
+      <w:r>
+        <w:t xml:space="preserve"> in MongoDB</w:t>
       </w:r>
     </w:p>
     <w:sectPr>

</xml_diff>

<commit_message>
Tweaked Register, wrote more report
Register now actually properly connects to its endpoint and adds user data, reduced number of fields for users. Wrote the rest of the report. Created diagram of site to include in report.
</commit_message>
<xml_diff>
--- a/submissions/Phase2_Document.docx
+++ b/submissions/Phase2_Document.docx
@@ -266,11 +266,194 @@
     <w:p>
       <w:pPr>
         <w:contextualSpacing/>
+      </w:pPr>
+      <w:r>
         <w:rPr>
           <w:b/>
           <w:bCs/>
         </w:rPr>
-      </w:pPr>
+        <w:tab/>
+      </w:r>
+      <w:r>
+        <w:t xml:space="preserve">The front end is developed using react and react </w:t>
+      </w:r>
+      <w:proofErr w:type="gramStart"/>
+      <w:r>
+        <w:t>bootstrap</w:t>
+      </w:r>
+      <w:proofErr w:type="gramEnd"/>
+      <w:r>
+        <w:t xml:space="preserve"> primarily. </w:t>
+      </w:r>
+      <w:r>
+        <w:t xml:space="preserve">There are 7 pages currently planned: </w:t>
+      </w:r>
+      <w:proofErr w:type="spellStart"/>
+      <w:r>
+        <w:t>BrowseRecipes</w:t>
+      </w:r>
+      <w:proofErr w:type="spellEnd"/>
+      <w:r>
+        <w:t xml:space="preserve">, </w:t>
+      </w:r>
+      <w:proofErr w:type="spellStart"/>
+      <w:r>
+        <w:t>CreateRecipe</w:t>
+      </w:r>
+      <w:proofErr w:type="spellEnd"/>
+      <w:r>
+        <w:t xml:space="preserve">, Login, Profile, </w:t>
+      </w:r>
+      <w:proofErr w:type="spellStart"/>
+      <w:r>
+        <w:t>RecipeInfo</w:t>
+      </w:r>
+      <w:proofErr w:type="spellEnd"/>
+      <w:r>
+        <w:t>, Register and Welcome</w:t>
+      </w:r>
+      <w:r>
+        <w:t>.</w:t>
+      </w:r>
+    </w:p>
+    <w:p>
+      <w:pPr>
+        <w:contextualSpacing/>
+      </w:pPr>
+      <w:r>
+        <w:tab/>
+        <w:t xml:space="preserve">The Welcome page has already been developed as it is very simple. It just includes a </w:t>
+      </w:r>
+      <w:proofErr w:type="gramStart"/>
+      <w:r>
+        <w:t>picture background</w:t>
+      </w:r>
+      <w:proofErr w:type="gramEnd"/>
+      <w:r>
+        <w:t xml:space="preserve"> with a handful of buttons that take you to some of the other pages as well as a nav-bar.</w:t>
+      </w:r>
+      <w:r>
+        <w:t xml:space="preserve"> </w:t>
+      </w:r>
+      <w:r>
+        <w:t xml:space="preserve">The nav-bar is </w:t>
+      </w:r>
+      <w:proofErr w:type="gramStart"/>
+      <w:r>
+        <w:t>standard</w:t>
+      </w:r>
+      <w:proofErr w:type="gramEnd"/>
+      <w:r>
+        <w:t xml:space="preserve"> and based one whether you’re logged in. When not logged in it shows links </w:t>
+      </w:r>
+      <w:proofErr w:type="gramStart"/>
+      <w:r>
+        <w:t>to:</w:t>
+      </w:r>
+      <w:proofErr w:type="gramEnd"/>
+      <w:r>
+        <w:t xml:space="preserve"> home, all recipes and login. The page itself just has a button for </w:t>
+      </w:r>
+      <w:proofErr w:type="gramStart"/>
+      <w:r>
+        <w:t>add</w:t>
+      </w:r>
+      <w:proofErr w:type="gramEnd"/>
+      <w:r>
+        <w:t xml:space="preserve"> recipes or </w:t>
+      </w:r>
+      <w:proofErr w:type="gramStart"/>
+      <w:r>
+        <w:t>view</w:t>
+      </w:r>
+      <w:proofErr w:type="gramEnd"/>
+      <w:r>
+        <w:t xml:space="preserve"> recipes. Add recipes will </w:t>
+      </w:r>
+      <w:r>
+        <w:t xml:space="preserve">bring you to the create recipe screen if logged in, or the login screen if not logged in. The view recipes page just links to </w:t>
+      </w:r>
+      <w:proofErr w:type="gramStart"/>
+      <w:r>
+        <w:t xml:space="preserve">the </w:t>
+      </w:r>
+      <w:r>
+        <w:t>all</w:t>
+      </w:r>
+      <w:proofErr w:type="gramEnd"/>
+      <w:r>
+        <w:t xml:space="preserve"> recipes page.</w:t>
+      </w:r>
+    </w:p>
+    <w:p>
+      <w:r>
+        <w:br w:type="page"/>
+      </w:r>
+    </w:p>
+    <w:p>
+      <w:pPr>
+        <w:contextualSpacing/>
+      </w:pPr>
+    </w:p>
+    <w:p>
+      <w:pPr>
+        <w:contextualSpacing/>
+      </w:pPr>
+      <w:r>
+        <w:rPr>
+          <w:noProof/>
+        </w:rPr>
+        <w:drawing>
+          <wp:inline distT="0" distB="0" distL="0" distR="0" wp14:anchorId="5B90D925" wp14:editId="6BFEA5BD">
+            <wp:extent cx="5943600" cy="3231515"/>
+            <wp:effectExtent l="0" t="0" r="0" b="6985"/>
+            <wp:docPr id="12184719" name="Picture 2"/>
+            <wp:cNvGraphicFramePr>
+              <a:graphicFrameLocks xmlns:a="http://schemas.openxmlformats.org/drawingml/2006/main" noChangeAspect="1"/>
+            </wp:cNvGraphicFramePr>
+            <a:graphic xmlns:a="http://schemas.openxmlformats.org/drawingml/2006/main">
+              <a:graphicData uri="http://schemas.openxmlformats.org/drawingml/2006/picture">
+                <pic:pic xmlns:pic="http://schemas.openxmlformats.org/drawingml/2006/picture">
+                  <pic:nvPicPr>
+                    <pic:cNvPr id="12184719" name="Picture 12184719"/>
+                    <pic:cNvPicPr/>
+                  </pic:nvPicPr>
+                  <pic:blipFill>
+                    <a:blip r:embed="rId4" cstate="print">
+                      <a:extLst>
+                        <a:ext uri="{28A0092B-C50C-407E-A947-70E740481C1C}">
+                          <a14:useLocalDpi xmlns:a14="http://schemas.microsoft.com/office/drawing/2010/main" val="0"/>
+                        </a:ext>
+                      </a:extLst>
+                    </a:blip>
+                    <a:stretch>
+                      <a:fillRect/>
+                    </a:stretch>
+                  </pic:blipFill>
+                  <pic:spPr>
+                    <a:xfrm>
+                      <a:off x="0" y="0"/>
+                      <a:ext cx="5943600" cy="3231515"/>
+                    </a:xfrm>
+                    <a:prstGeom prst="rect">
+                      <a:avLst/>
+                    </a:prstGeom>
+                  </pic:spPr>
+                </pic:pic>
+              </a:graphicData>
+            </a:graphic>
+          </wp:inline>
+        </w:drawing>
+      </w:r>
+    </w:p>
+    <w:p>
+      <w:pPr>
+        <w:contextualSpacing/>
+        <w:jc w:val="center"/>
+      </w:pPr>
+      <w:r>
+        <w:t>Figure 1 – Welcome page</w:t>
+      </w:r>
     </w:p>
     <w:p>
       <w:pPr>
@@ -284,15 +467,321 @@
     <w:p>
       <w:pPr>
         <w:contextualSpacing/>
+      </w:pPr>
+      <w:r>
         <w:rPr>
           <w:b/>
           <w:bCs/>
         </w:rPr>
-      </w:pPr>
-    </w:p>
-    <w:p>
-      <w:pPr>
-        <w:contextualSpacing/>
+        <w:tab/>
+      </w:r>
+      <w:r>
+        <w:t xml:space="preserve">The login page has had some development completed. It uses </w:t>
+      </w:r>
+      <w:proofErr w:type="gramStart"/>
+      <w:r>
+        <w:t>bootstrap</w:t>
+      </w:r>
+      <w:proofErr w:type="gramEnd"/>
+      <w:r>
+        <w:t xml:space="preserve"> to place login forms and buttons in the center of the screen. It will also have </w:t>
+      </w:r>
+      <w:r>
+        <w:t>the same standard nav-bar as every other page.</w:t>
+      </w:r>
+    </w:p>
+    <w:p>
+      <w:pPr>
+        <w:contextualSpacing/>
+      </w:pPr>
+    </w:p>
+    <w:p>
+      <w:pPr>
+        <w:contextualSpacing/>
+      </w:pPr>
+      <w:r>
+        <w:rPr>
+          <w:noProof/>
+        </w:rPr>
+        <w:drawing>
+          <wp:inline distT="0" distB="0" distL="0" distR="0" wp14:anchorId="740A3978" wp14:editId="1741CEDA">
+            <wp:extent cx="5943600" cy="3231515"/>
+            <wp:effectExtent l="0" t="0" r="0" b="6985"/>
+            <wp:docPr id="885278012" name="Picture 3" descr="A screenshot of a computer&#10;&#10;AI-generated content may be incorrect."/>
+            <wp:cNvGraphicFramePr>
+              <a:graphicFrameLocks xmlns:a="http://schemas.openxmlformats.org/drawingml/2006/main" noChangeAspect="1"/>
+            </wp:cNvGraphicFramePr>
+            <a:graphic xmlns:a="http://schemas.openxmlformats.org/drawingml/2006/main">
+              <a:graphicData uri="http://schemas.openxmlformats.org/drawingml/2006/picture">
+                <pic:pic xmlns:pic="http://schemas.openxmlformats.org/drawingml/2006/picture">
+                  <pic:nvPicPr>
+                    <pic:cNvPr id="885278012" name="Picture 3" descr="A screenshot of a computer&#10;&#10;AI-generated content may be incorrect."/>
+                    <pic:cNvPicPr/>
+                  </pic:nvPicPr>
+                  <pic:blipFill>
+                    <a:blip r:embed="rId5" cstate="print">
+                      <a:extLst>
+                        <a:ext uri="{28A0092B-C50C-407E-A947-70E740481C1C}">
+                          <a14:useLocalDpi xmlns:a14="http://schemas.microsoft.com/office/drawing/2010/main" val="0"/>
+                        </a:ext>
+                      </a:extLst>
+                    </a:blip>
+                    <a:stretch>
+                      <a:fillRect/>
+                    </a:stretch>
+                  </pic:blipFill>
+                  <pic:spPr>
+                    <a:xfrm>
+                      <a:off x="0" y="0"/>
+                      <a:ext cx="5943600" cy="3231515"/>
+                    </a:xfrm>
+                    <a:prstGeom prst="rect">
+                      <a:avLst/>
+                    </a:prstGeom>
+                  </pic:spPr>
+                </pic:pic>
+              </a:graphicData>
+            </a:graphic>
+          </wp:inline>
+        </w:drawing>
+      </w:r>
+    </w:p>
+    <w:p>
+      <w:pPr>
+        <w:contextualSpacing/>
+        <w:jc w:val="center"/>
+      </w:pPr>
+      <w:r>
+        <w:t>Figure 2 – Login page</w:t>
+      </w:r>
+    </w:p>
+    <w:p>
+      <w:pPr>
+        <w:contextualSpacing/>
+        <w:jc w:val="center"/>
+      </w:pPr>
+    </w:p>
+    <w:p>
+      <w:pPr>
+        <w:contextualSpacing/>
+      </w:pPr>
+      <w:r>
+        <w:tab/>
+        <w:t xml:space="preserve">The </w:t>
+      </w:r>
+      <w:proofErr w:type="gramStart"/>
+      <w:r>
+        <w:t>create</w:t>
+      </w:r>
+      <w:proofErr w:type="gramEnd"/>
+      <w:r>
+        <w:t xml:space="preserve"> recipe </w:t>
+      </w:r>
+      <w:proofErr w:type="gramStart"/>
+      <w:r>
+        <w:t>page</w:t>
+      </w:r>
+      <w:proofErr w:type="gramEnd"/>
+      <w:r>
+        <w:t xml:space="preserve"> and register user pages are similarly developed. They each have </w:t>
+      </w:r>
+      <w:r>
+        <w:t xml:space="preserve">a handful of forms with submit buttons. Both use </w:t>
+      </w:r>
+      <w:proofErr w:type="gramStart"/>
+      <w:r>
+        <w:t>bootstrap</w:t>
+      </w:r>
+      <w:proofErr w:type="gramEnd"/>
+      <w:r>
+        <w:t xml:space="preserve"> for layout and input elements. The forms just each have different labels. </w:t>
+      </w:r>
+      <w:r>
+        <w:t xml:space="preserve">Login, register, and create recipe each interact with an endpoint that associates with </w:t>
+      </w:r>
+      <w:r>
+        <w:lastRenderedPageBreak/>
+        <w:t>them described in the back-end section below. (/</w:t>
+      </w:r>
+      <w:proofErr w:type="spellStart"/>
+      <w:r>
+        <w:t>api</w:t>
+      </w:r>
+      <w:proofErr w:type="spellEnd"/>
+      <w:r>
+        <w:t>/auth/login, /</w:t>
+      </w:r>
+      <w:proofErr w:type="spellStart"/>
+      <w:r>
+        <w:t>api</w:t>
+      </w:r>
+      <w:proofErr w:type="spellEnd"/>
+      <w:r>
+        <w:t>/auth/register and /</w:t>
+      </w:r>
+      <w:proofErr w:type="spellStart"/>
+      <w:r>
+        <w:t>api</w:t>
+      </w:r>
+      <w:proofErr w:type="spellEnd"/>
+      <w:r>
+        <w:t>/</w:t>
+      </w:r>
+      <w:proofErr w:type="spellStart"/>
+      <w:r>
+        <w:t>recipesubmit</w:t>
+      </w:r>
+      <w:proofErr w:type="spellEnd"/>
+      <w:r>
+        <w:t xml:space="preserve"> respectively.</w:t>
+      </w:r>
+      <w:r>
+        <w:t>)</w:t>
+      </w:r>
+    </w:p>
+    <w:p>
+      <w:pPr>
+        <w:contextualSpacing/>
+      </w:pPr>
+    </w:p>
+    <w:p>
+      <w:pPr>
+        <w:contextualSpacing/>
+      </w:pPr>
+      <w:r>
+        <w:rPr>
+          <w:noProof/>
+        </w:rPr>
+        <w:drawing>
+          <wp:inline distT="0" distB="0" distL="0" distR="0" wp14:anchorId="4406EC8F" wp14:editId="0F11E92B">
+            <wp:extent cx="5759066" cy="3131186"/>
+            <wp:effectExtent l="0" t="0" r="0" b="0"/>
+            <wp:docPr id="182883524" name="Picture 4" descr="A screenshot of a computer&#10;&#10;AI-generated content may be incorrect."/>
+            <wp:cNvGraphicFramePr>
+              <a:graphicFrameLocks xmlns:a="http://schemas.openxmlformats.org/drawingml/2006/main" noChangeAspect="1"/>
+            </wp:cNvGraphicFramePr>
+            <a:graphic xmlns:a="http://schemas.openxmlformats.org/drawingml/2006/main">
+              <a:graphicData uri="http://schemas.openxmlformats.org/drawingml/2006/picture">
+                <pic:pic xmlns:pic="http://schemas.openxmlformats.org/drawingml/2006/picture">
+                  <pic:nvPicPr>
+                    <pic:cNvPr id="182883524" name="Picture 4" descr="A screenshot of a computer&#10;&#10;AI-generated content may be incorrect."/>
+                    <pic:cNvPicPr/>
+                  </pic:nvPicPr>
+                  <pic:blipFill>
+                    <a:blip r:embed="rId6" cstate="print">
+                      <a:extLst>
+                        <a:ext uri="{28A0092B-C50C-407E-A947-70E740481C1C}">
+                          <a14:useLocalDpi xmlns:a14="http://schemas.microsoft.com/office/drawing/2010/main" val="0"/>
+                        </a:ext>
+                      </a:extLst>
+                    </a:blip>
+                    <a:stretch>
+                      <a:fillRect/>
+                    </a:stretch>
+                  </pic:blipFill>
+                  <pic:spPr>
+                    <a:xfrm>
+                      <a:off x="0" y="0"/>
+                      <a:ext cx="5761550" cy="3132537"/>
+                    </a:xfrm>
+                    <a:prstGeom prst="rect">
+                      <a:avLst/>
+                    </a:prstGeom>
+                  </pic:spPr>
+                </pic:pic>
+              </a:graphicData>
+            </a:graphic>
+          </wp:inline>
+        </w:drawing>
+      </w:r>
+    </w:p>
+    <w:p>
+      <w:pPr>
+        <w:contextualSpacing/>
+        <w:jc w:val="center"/>
+      </w:pPr>
+      <w:r>
+        <w:t>Figure 3 – Register user</w:t>
+      </w:r>
+    </w:p>
+    <w:p>
+      <w:pPr>
+        <w:contextualSpacing/>
+        <w:jc w:val="center"/>
+      </w:pPr>
+    </w:p>
+    <w:p>
+      <w:pPr>
+        <w:contextualSpacing/>
+      </w:pPr>
+      <w:r>
+        <w:rPr>
+          <w:noProof/>
+        </w:rPr>
+        <w:drawing>
+          <wp:inline distT="0" distB="0" distL="0" distR="0" wp14:anchorId="4A3FD3D5" wp14:editId="0CFE33B2">
+            <wp:extent cx="5829142" cy="3169286"/>
+            <wp:effectExtent l="0" t="0" r="635" b="0"/>
+            <wp:docPr id="886370995" name="Picture 5" descr="A screenshot of a computer&#10;&#10;AI-generated content may be incorrect."/>
+            <wp:cNvGraphicFramePr>
+              <a:graphicFrameLocks xmlns:a="http://schemas.openxmlformats.org/drawingml/2006/main" noChangeAspect="1"/>
+            </wp:cNvGraphicFramePr>
+            <a:graphic xmlns:a="http://schemas.openxmlformats.org/drawingml/2006/main">
+              <a:graphicData uri="http://schemas.openxmlformats.org/drawingml/2006/picture">
+                <pic:pic xmlns:pic="http://schemas.openxmlformats.org/drawingml/2006/picture">
+                  <pic:nvPicPr>
+                    <pic:cNvPr id="886370995" name="Picture 5" descr="A screenshot of a computer&#10;&#10;AI-generated content may be incorrect."/>
+                    <pic:cNvPicPr/>
+                  </pic:nvPicPr>
+                  <pic:blipFill>
+                    <a:blip r:embed="rId7" cstate="print">
+                      <a:extLst>
+                        <a:ext uri="{28A0092B-C50C-407E-A947-70E740481C1C}">
+                          <a14:useLocalDpi xmlns:a14="http://schemas.microsoft.com/office/drawing/2010/main" val="0"/>
+                        </a:ext>
+                      </a:extLst>
+                    </a:blip>
+                    <a:stretch>
+                      <a:fillRect/>
+                    </a:stretch>
+                  </pic:blipFill>
+                  <pic:spPr>
+                    <a:xfrm>
+                      <a:off x="0" y="0"/>
+                      <a:ext cx="5833496" cy="3171653"/>
+                    </a:xfrm>
+                    <a:prstGeom prst="rect">
+                      <a:avLst/>
+                    </a:prstGeom>
+                  </pic:spPr>
+                </pic:pic>
+              </a:graphicData>
+            </a:graphic>
+          </wp:inline>
+        </w:drawing>
+      </w:r>
+    </w:p>
+    <w:p>
+      <w:pPr>
+        <w:contextualSpacing/>
+        <w:jc w:val="center"/>
+      </w:pPr>
+      <w:r>
+        <w:t>Figure 5 – Add recipe page</w:t>
+      </w:r>
+    </w:p>
+    <w:p>
+      <w:pPr>
+        <w:contextualSpacing/>
+      </w:pPr>
+    </w:p>
+    <w:p>
+      <w:pPr>
+        <w:contextualSpacing/>
+      </w:pPr>
+    </w:p>
+    <w:p>
+      <w:pPr>
         <w:rPr>
           <w:b/>
           <w:bCs/>
@@ -303,7 +792,7 @@
           <w:b/>
           <w:bCs/>
         </w:rPr>
-        <w:t>Back-End:</w:t>
+        <w:br w:type="page"/>
       </w:r>
     </w:p>
     <w:p>
@@ -314,6 +803,23 @@
           <w:bCs/>
         </w:rPr>
       </w:pPr>
+      <w:r>
+        <w:rPr>
+          <w:b/>
+          <w:bCs/>
+        </w:rPr>
+        <w:lastRenderedPageBreak/>
+        <w:t>Back-End:</w:t>
+      </w:r>
+    </w:p>
+    <w:p>
+      <w:pPr>
+        <w:contextualSpacing/>
+        <w:rPr>
+          <w:b/>
+          <w:bCs/>
+        </w:rPr>
+      </w:pPr>
     </w:p>
     <w:p>
       <w:pPr>
@@ -336,19 +842,428 @@
         <w:t xml:space="preserve"> Two collections in MongoDB have been created: recipes and users. A mongoose schema has been created to work with each of these. </w:t>
       </w:r>
       <w:r>
-        <w:t>The users DB is interacted with via</w:t>
-      </w:r>
-      <w:r>
-        <w:t xml:space="preserve"> two back-end functions. These are both called via “POST” </w:t>
-      </w:r>
-      <w:r>
-        <w:t>messages depending on the URL used</w:t>
-      </w:r>
-      <w:r>
-        <w:t>.</w:t>
-      </w:r>
-      <w:r>
-        <w:t xml:space="preserve"> (either “/</w:t>
+        <w:t xml:space="preserve">See tables 1 and 2 for </w:t>
+      </w:r>
+      <w:r>
+        <w:t xml:space="preserve">descriptions of these </w:t>
+      </w:r>
+      <w:proofErr w:type="gramStart"/>
+      <w:r>
+        <w:t>schema’s</w:t>
+      </w:r>
+      <w:proofErr w:type="gramEnd"/>
+      <w:r>
+        <w:t xml:space="preserve">. </w:t>
+      </w:r>
+    </w:p>
+    <w:p>
+      <w:pPr>
+        <w:ind w:firstLine="720"/>
+        <w:contextualSpacing/>
+      </w:pPr>
+    </w:p>
+    <w:tbl>
+      <w:tblPr>
+        <w:tblStyle w:val="TableGrid"/>
+        <w:tblW w:w="0" w:type="auto"/>
+        <w:tblLook w:val="04A0" w:firstRow="1" w:lastRow="0" w:firstColumn="1" w:lastColumn="0" w:noHBand="0" w:noVBand="1"/>
+      </w:tblPr>
+      <w:tblGrid>
+        <w:gridCol w:w="4675"/>
+        <w:gridCol w:w="4675"/>
+      </w:tblGrid>
+      <w:tr>
+        <w:tc>
+          <w:tcPr>
+            <w:tcW w:w="4675" w:type="dxa"/>
+          </w:tcPr>
+          <w:p>
+            <w:pPr>
+              <w:contextualSpacing/>
+              <w:rPr>
+                <w:b/>
+                <w:bCs/>
+              </w:rPr>
+            </w:pPr>
+            <w:r>
+              <w:rPr>
+                <w:b/>
+                <w:bCs/>
+              </w:rPr>
+              <w:t>Name</w:t>
+            </w:r>
+            <w:r>
+              <w:rPr>
+                <w:b/>
+                <w:bCs/>
+              </w:rPr>
+              <w:t>:</w:t>
+            </w:r>
+          </w:p>
+        </w:tc>
+        <w:tc>
+          <w:tcPr>
+            <w:tcW w:w="4675" w:type="dxa"/>
+          </w:tcPr>
+          <w:p>
+            <w:pPr>
+              <w:contextualSpacing/>
+              <w:rPr>
+                <w:b/>
+                <w:bCs/>
+              </w:rPr>
+            </w:pPr>
+            <w:r>
+              <w:rPr>
+                <w:b/>
+                <w:bCs/>
+              </w:rPr>
+              <w:t>Type</w:t>
+            </w:r>
+            <w:r>
+              <w:rPr>
+                <w:b/>
+                <w:bCs/>
+              </w:rPr>
+              <w:t>:</w:t>
+            </w:r>
+          </w:p>
+        </w:tc>
+      </w:tr>
+      <w:tr>
+        <w:tc>
+          <w:tcPr>
+            <w:tcW w:w="4675" w:type="dxa"/>
+          </w:tcPr>
+          <w:p>
+            <w:pPr>
+              <w:contextualSpacing/>
+            </w:pPr>
+            <w:r>
+              <w:t>Name</w:t>
+            </w:r>
+          </w:p>
+        </w:tc>
+        <w:tc>
+          <w:tcPr>
+            <w:tcW w:w="4675" w:type="dxa"/>
+          </w:tcPr>
+          <w:p>
+            <w:pPr>
+              <w:contextualSpacing/>
+            </w:pPr>
+            <w:r>
+              <w:t>String</w:t>
+            </w:r>
+          </w:p>
+        </w:tc>
+      </w:tr>
+      <w:tr>
+        <w:tc>
+          <w:tcPr>
+            <w:tcW w:w="4675" w:type="dxa"/>
+          </w:tcPr>
+          <w:p>
+            <w:pPr>
+              <w:contextualSpacing/>
+            </w:pPr>
+            <w:r>
+              <w:t>Time</w:t>
+            </w:r>
+          </w:p>
+        </w:tc>
+        <w:tc>
+          <w:tcPr>
+            <w:tcW w:w="4675" w:type="dxa"/>
+          </w:tcPr>
+          <w:p>
+            <w:pPr>
+              <w:contextualSpacing/>
+            </w:pPr>
+            <w:r>
+              <w:t>Number</w:t>
+            </w:r>
+          </w:p>
+        </w:tc>
+      </w:tr>
+      <w:tr>
+        <w:tc>
+          <w:tcPr>
+            <w:tcW w:w="4675" w:type="dxa"/>
+          </w:tcPr>
+          <w:p>
+            <w:pPr>
+              <w:contextualSpacing/>
+            </w:pPr>
+            <w:r>
+              <w:t>Description</w:t>
+            </w:r>
+          </w:p>
+        </w:tc>
+        <w:tc>
+          <w:tcPr>
+            <w:tcW w:w="4675" w:type="dxa"/>
+          </w:tcPr>
+          <w:p>
+            <w:pPr>
+              <w:contextualSpacing/>
+            </w:pPr>
+            <w:r>
+              <w:t>String</w:t>
+            </w:r>
+          </w:p>
+        </w:tc>
+      </w:tr>
+      <w:tr>
+        <w:tc>
+          <w:tcPr>
+            <w:tcW w:w="4675" w:type="dxa"/>
+          </w:tcPr>
+          <w:p>
+            <w:pPr>
+              <w:contextualSpacing/>
+            </w:pPr>
+            <w:r>
+              <w:t>Ingredients</w:t>
+            </w:r>
+          </w:p>
+        </w:tc>
+        <w:tc>
+          <w:tcPr>
+            <w:tcW w:w="4675" w:type="dxa"/>
+          </w:tcPr>
+          <w:p>
+            <w:pPr>
+              <w:contextualSpacing/>
+            </w:pPr>
+            <w:r>
+              <w:t>Array (of strings)</w:t>
+            </w:r>
+          </w:p>
+        </w:tc>
+      </w:tr>
+      <w:tr>
+        <w:tc>
+          <w:tcPr>
+            <w:tcW w:w="4675" w:type="dxa"/>
+          </w:tcPr>
+          <w:p>
+            <w:pPr>
+              <w:contextualSpacing/>
+            </w:pPr>
+            <w:r>
+              <w:t>Instructions</w:t>
+            </w:r>
+          </w:p>
+        </w:tc>
+        <w:tc>
+          <w:tcPr>
+            <w:tcW w:w="4675" w:type="dxa"/>
+          </w:tcPr>
+          <w:p>
+            <w:pPr>
+              <w:contextualSpacing/>
+            </w:pPr>
+            <w:r>
+              <w:t>Array (of strings)</w:t>
+            </w:r>
+          </w:p>
+        </w:tc>
+      </w:tr>
+    </w:tbl>
+    <w:p>
+      <w:pPr>
+        <w:jc w:val="center"/>
+      </w:pPr>
+      <w:r>
+        <w:t>Table 1 – recipe schema at current stage</w:t>
+      </w:r>
+    </w:p>
+    <w:tbl>
+      <w:tblPr>
+        <w:tblStyle w:val="TableGrid"/>
+        <w:tblW w:w="0" w:type="auto"/>
+        <w:tblLook w:val="04A0" w:firstRow="1" w:lastRow="0" w:firstColumn="1" w:lastColumn="0" w:noHBand="0" w:noVBand="1"/>
+      </w:tblPr>
+      <w:tblGrid>
+        <w:gridCol w:w="4675"/>
+        <w:gridCol w:w="4675"/>
+      </w:tblGrid>
+      <w:tr>
+        <w:tc>
+          <w:tcPr>
+            <w:tcW w:w="4675" w:type="dxa"/>
+          </w:tcPr>
+          <w:p>
+            <w:pPr>
+              <w:contextualSpacing/>
+              <w:rPr>
+                <w:b/>
+                <w:bCs/>
+              </w:rPr>
+            </w:pPr>
+            <w:r>
+              <w:br w:type="page"/>
+            </w:r>
+            <w:r>
+              <w:rPr>
+                <w:b/>
+                <w:bCs/>
+              </w:rPr>
+              <w:t>Name</w:t>
+            </w:r>
+            <w:r>
+              <w:rPr>
+                <w:b/>
+                <w:bCs/>
+              </w:rPr>
+              <w:t>:</w:t>
+            </w:r>
+          </w:p>
+        </w:tc>
+        <w:tc>
+          <w:tcPr>
+            <w:tcW w:w="4675" w:type="dxa"/>
+          </w:tcPr>
+          <w:p>
+            <w:pPr>
+              <w:contextualSpacing/>
+              <w:rPr>
+                <w:b/>
+                <w:bCs/>
+              </w:rPr>
+            </w:pPr>
+            <w:r>
+              <w:rPr>
+                <w:b/>
+                <w:bCs/>
+              </w:rPr>
+              <w:t>Type</w:t>
+            </w:r>
+            <w:r>
+              <w:rPr>
+                <w:b/>
+                <w:bCs/>
+              </w:rPr>
+              <w:t>:</w:t>
+            </w:r>
+          </w:p>
+        </w:tc>
+      </w:tr>
+      <w:tr>
+        <w:tc>
+          <w:tcPr>
+            <w:tcW w:w="4675" w:type="dxa"/>
+          </w:tcPr>
+          <w:p>
+            <w:pPr>
+              <w:contextualSpacing/>
+            </w:pPr>
+            <w:r>
+              <w:t>Username</w:t>
+            </w:r>
+          </w:p>
+        </w:tc>
+        <w:tc>
+          <w:tcPr>
+            <w:tcW w:w="4675" w:type="dxa"/>
+          </w:tcPr>
+          <w:p>
+            <w:pPr>
+              <w:contextualSpacing/>
+            </w:pPr>
+            <w:r>
+              <w:t>String</w:t>
+            </w:r>
+          </w:p>
+        </w:tc>
+      </w:tr>
+      <w:tr>
+        <w:tc>
+          <w:tcPr>
+            <w:tcW w:w="4675" w:type="dxa"/>
+          </w:tcPr>
+          <w:p>
+            <w:pPr>
+              <w:contextualSpacing/>
+            </w:pPr>
+            <w:r>
+              <w:t>Email</w:t>
+            </w:r>
+          </w:p>
+        </w:tc>
+        <w:tc>
+          <w:tcPr>
+            <w:tcW w:w="4675" w:type="dxa"/>
+          </w:tcPr>
+          <w:p>
+            <w:pPr>
+              <w:contextualSpacing/>
+            </w:pPr>
+            <w:r>
+              <w:t>String</w:t>
+            </w:r>
+          </w:p>
+        </w:tc>
+      </w:tr>
+      <w:tr>
+        <w:tc>
+          <w:tcPr>
+            <w:tcW w:w="4675" w:type="dxa"/>
+          </w:tcPr>
+          <w:p>
+            <w:pPr>
+              <w:contextualSpacing/>
+            </w:pPr>
+            <w:r>
+              <w:t>Password</w:t>
+            </w:r>
+          </w:p>
+        </w:tc>
+        <w:tc>
+          <w:tcPr>
+            <w:tcW w:w="4675" w:type="dxa"/>
+          </w:tcPr>
+          <w:p>
+            <w:pPr>
+              <w:contextualSpacing/>
+            </w:pPr>
+            <w:r>
+              <w:t>String (Hashed)</w:t>
+            </w:r>
+          </w:p>
+        </w:tc>
+      </w:tr>
+    </w:tbl>
+    <w:p>
+      <w:pPr>
+        <w:ind w:firstLine="720"/>
+        <w:contextualSpacing/>
+        <w:jc w:val="center"/>
+      </w:pPr>
+      <w:r>
+        <w:t>Table 2 – user schema at current stage</w:t>
+      </w:r>
+    </w:p>
+    <w:p>
+      <w:pPr>
+        <w:ind w:firstLine="720"/>
+        <w:contextualSpacing/>
+      </w:pPr>
+    </w:p>
+    <w:p>
+      <w:pPr>
+        <w:ind w:firstLine="720"/>
+        <w:contextualSpacing/>
+      </w:pPr>
+      <w:r>
+        <w:t xml:space="preserve">The users DB is interacted with via two </w:t>
+      </w:r>
+      <w:r>
+        <w:t>endpoints</w:t>
+      </w:r>
+      <w:r>
+        <w:t>. These are both called via “POST” messages depending on the URL used. (either “/</w:t>
       </w:r>
       <w:proofErr w:type="spellStart"/>
       <w:r>
@@ -364,10 +1279,7 @@
       </w:r>
       <w:proofErr w:type="spellEnd"/>
       <w:r>
-        <w:t>/auth/register”)</w:t>
-      </w:r>
-      <w:r>
-        <w:t xml:space="preserve"> Register adds a new user entry to the database. It uses </w:t>
+        <w:t xml:space="preserve">/auth/register”) Register adds a new user entry to the database. It uses </w:t>
       </w:r>
       <w:proofErr w:type="spellStart"/>
       <w:r>
@@ -375,40 +1287,574 @@
       </w:r>
       <w:proofErr w:type="spellEnd"/>
       <w:r>
-        <w:t xml:space="preserve"> to hash the password.</w:t>
-      </w:r>
-      <w:r>
-        <w:t xml:space="preserve"> Login </w:t>
-      </w:r>
-      <w:r>
-        <w:t>uses</w:t>
-      </w:r>
+        <w:t xml:space="preserve"> to hash the password. Login uses </w:t>
+      </w:r>
+      <w:proofErr w:type="spellStart"/>
+      <w:r>
+        <w:t>bcrypt</w:t>
+      </w:r>
+      <w:proofErr w:type="spellEnd"/>
+      <w:r>
+        <w:t xml:space="preserve"> for password verification. </w:t>
+      </w:r>
+      <w:proofErr w:type="gramStart"/>
+      <w:r>
+        <w:t>Both of these</w:t>
+      </w:r>
+      <w:proofErr w:type="gramEnd"/>
       <w:r>
         <w:t xml:space="preserve"> </w:t>
       </w:r>
+      <w:proofErr w:type="gramStart"/>
+      <w:r>
+        <w:t>end-points</w:t>
+      </w:r>
+      <w:proofErr w:type="gramEnd"/>
+      <w:r>
+        <w:t xml:space="preserve"> have already been developed.</w:t>
+      </w:r>
+    </w:p>
+    <w:p>
+      <w:pPr>
+        <w:ind w:firstLine="720"/>
+        <w:contextualSpacing/>
+      </w:pPr>
+      <w:r>
+        <w:t xml:space="preserve">There are at least </w:t>
+      </w:r>
+      <w:r>
+        <w:t>3</w:t>
+      </w:r>
+      <w:r>
+        <w:t xml:space="preserve"> more planned</w:t>
+      </w:r>
+      <w:r>
+        <w:t xml:space="preserve"> </w:t>
+      </w:r>
+      <w:proofErr w:type="gramStart"/>
+      <w:r>
+        <w:t>end-points</w:t>
+      </w:r>
+      <w:proofErr w:type="gramEnd"/>
+      <w:r>
+        <w:t>: “</w:t>
+      </w:r>
       <w:proofErr w:type="spellStart"/>
       <w:r>
-        <w:t>bcrypt</w:t>
+        <w:t>api</w:t>
       </w:r>
       <w:proofErr w:type="spellEnd"/>
       <w:r>
-        <w:t xml:space="preserve"> for password verification. </w:t>
-      </w:r>
+        <w:t>/</w:t>
+      </w:r>
+      <w:proofErr w:type="spellStart"/>
+      <w:r>
+        <w:t>recipesubmit</w:t>
+      </w:r>
+      <w:proofErr w:type="spellEnd"/>
       <w:proofErr w:type="gramStart"/>
       <w:r>
-        <w:t>Both of these</w:t>
+        <w:t xml:space="preserve">” </w:t>
+      </w:r>
+      <w:r>
+        <w:t>,</w:t>
       </w:r>
       <w:proofErr w:type="gramEnd"/>
       <w:r>
-        <w:t xml:space="preserve"> </w:t>
+        <w:t xml:space="preserve"> “</w:t>
+      </w:r>
+      <w:proofErr w:type="spellStart"/>
+      <w:r>
+        <w:t>api</w:t>
+      </w:r>
+      <w:proofErr w:type="spellEnd"/>
+      <w:r>
+        <w:t>/</w:t>
+      </w:r>
+      <w:proofErr w:type="spellStart"/>
+      <w:r>
+        <w:t>myrecipes</w:t>
+      </w:r>
+      <w:proofErr w:type="spellEnd"/>
+      <w:r>
+        <w:t>”</w:t>
+      </w:r>
+      <w:r>
+        <w:t xml:space="preserve"> and “</w:t>
+      </w:r>
+      <w:proofErr w:type="spellStart"/>
+      <w:r>
+        <w:t>api</w:t>
+      </w:r>
+      <w:proofErr w:type="spellEnd"/>
+      <w:r>
+        <w:t>/</w:t>
+      </w:r>
+      <w:proofErr w:type="spellStart"/>
+      <w:r>
+        <w:t>allrecipes</w:t>
+      </w:r>
+      <w:proofErr w:type="spellEnd"/>
+      <w:r>
+        <w:t>”</w:t>
+      </w:r>
+      <w:r>
+        <w:t xml:space="preserve">. Recipe </w:t>
       </w:r>
       <w:proofErr w:type="gramStart"/>
       <w:r>
-        <w:t>end-points</w:t>
+        <w:t>submit</w:t>
       </w:r>
       <w:proofErr w:type="gramEnd"/>
       <w:r>
-        <w:t xml:space="preserve"> have already been developed.</w:t>
+        <w:t xml:space="preserve"> has already been developed</w:t>
+      </w:r>
+      <w:r>
+        <w:t xml:space="preserve">, it uses </w:t>
+      </w:r>
+      <w:r>
+        <w:t xml:space="preserve">a second schema (Recipes) to submit a new recipe to the second collection in the MongoDB (recipes) </w:t>
+      </w:r>
+      <w:r>
+        <w:t xml:space="preserve">The required fields are name, time, description, ingredients </w:t>
+      </w:r>
+      <w:r>
+        <w:t>and instructions. Ingredients and instructions are both arrays of strings that will be formatted out nicely once retrieved by the front end.</w:t>
+      </w:r>
+      <w:r>
+        <w:t xml:space="preserve"> Time is a number value that represents the time in minutes, it can also be converted on the front-end to a more legible format.</w:t>
+      </w:r>
+      <w:r>
+        <w:t xml:space="preserve"> See table 3 for a list of all currently planned endpoints.</w:t>
+      </w:r>
+    </w:p>
+    <w:p>
+      <w:r>
+        <w:br w:type="page"/>
+      </w:r>
+    </w:p>
+    <w:tbl>
+      <w:tblPr>
+        <w:tblStyle w:val="TableGrid"/>
+        <w:tblW w:w="0" w:type="auto"/>
+        <w:tblLook w:val="04A0" w:firstRow="1" w:lastRow="0" w:firstColumn="1" w:lastColumn="0" w:noHBand="0" w:noVBand="1"/>
+      </w:tblPr>
+      <w:tblGrid>
+        <w:gridCol w:w="2290"/>
+        <w:gridCol w:w="1101"/>
+        <w:gridCol w:w="3583"/>
+        <w:gridCol w:w="2376"/>
+      </w:tblGrid>
+      <w:tr>
+        <w:tc>
+          <w:tcPr>
+            <w:tcW w:w="2290" w:type="dxa"/>
+          </w:tcPr>
+          <w:p>
+            <w:pPr>
+              <w:rPr>
+                <w:b/>
+                <w:bCs/>
+              </w:rPr>
+            </w:pPr>
+            <w:r>
+              <w:rPr>
+                <w:b/>
+                <w:bCs/>
+              </w:rPr>
+              <w:lastRenderedPageBreak/>
+              <w:t>Endpoint URL</w:t>
+            </w:r>
+          </w:p>
+        </w:tc>
+        <w:tc>
+          <w:tcPr>
+            <w:tcW w:w="1101" w:type="dxa"/>
+          </w:tcPr>
+          <w:p>
+            <w:pPr>
+              <w:rPr>
+                <w:b/>
+                <w:bCs/>
+              </w:rPr>
+            </w:pPr>
+            <w:r>
+              <w:rPr>
+                <w:b/>
+                <w:bCs/>
+              </w:rPr>
+              <w:t>Type</w:t>
+            </w:r>
+          </w:p>
+        </w:tc>
+        <w:tc>
+          <w:tcPr>
+            <w:tcW w:w="3583" w:type="dxa"/>
+          </w:tcPr>
+          <w:p>
+            <w:pPr>
+              <w:rPr>
+                <w:b/>
+                <w:bCs/>
+              </w:rPr>
+            </w:pPr>
+            <w:r>
+              <w:rPr>
+                <w:b/>
+                <w:bCs/>
+              </w:rPr>
+              <w:t>Purpose</w:t>
+            </w:r>
+          </w:p>
+        </w:tc>
+        <w:tc>
+          <w:tcPr>
+            <w:tcW w:w="2376" w:type="dxa"/>
+          </w:tcPr>
+          <w:p>
+            <w:pPr>
+              <w:rPr>
+                <w:b/>
+                <w:bCs/>
+              </w:rPr>
+            </w:pPr>
+            <w:r>
+              <w:rPr>
+                <w:b/>
+                <w:bCs/>
+              </w:rPr>
+              <w:t>Return</w:t>
+            </w:r>
+          </w:p>
+        </w:tc>
+      </w:tr>
+      <w:tr>
+        <w:tc>
+          <w:tcPr>
+            <w:tcW w:w="2290" w:type="dxa"/>
+          </w:tcPr>
+          <w:p>
+            <w:r>
+              <w:t>/</w:t>
+            </w:r>
+            <w:proofErr w:type="spellStart"/>
+            <w:r>
+              <w:t>api</w:t>
+            </w:r>
+            <w:proofErr w:type="spellEnd"/>
+            <w:r>
+              <w:t>/auth/register</w:t>
+            </w:r>
+          </w:p>
+        </w:tc>
+        <w:tc>
+          <w:tcPr>
+            <w:tcW w:w="1101" w:type="dxa"/>
+          </w:tcPr>
+          <w:p>
+            <w:r>
+              <w:t>POST</w:t>
+            </w:r>
+          </w:p>
+        </w:tc>
+        <w:tc>
+          <w:tcPr>
+            <w:tcW w:w="3583" w:type="dxa"/>
+          </w:tcPr>
+          <w:p>
+            <w:r>
+              <w:t>Register a new user</w:t>
+            </w:r>
+          </w:p>
+        </w:tc>
+        <w:tc>
+          <w:tcPr>
+            <w:tcW w:w="2376" w:type="dxa"/>
+          </w:tcPr>
+          <w:p>
+            <w:r>
+              <w:t>Success msg</w:t>
+            </w:r>
+          </w:p>
+        </w:tc>
+      </w:tr>
+      <w:tr>
+        <w:tc>
+          <w:tcPr>
+            <w:tcW w:w="2290" w:type="dxa"/>
+          </w:tcPr>
+          <w:p>
+            <w:r>
+              <w:t>/</w:t>
+            </w:r>
+            <w:proofErr w:type="spellStart"/>
+            <w:r>
+              <w:t>api</w:t>
+            </w:r>
+            <w:proofErr w:type="spellEnd"/>
+            <w:r>
+              <w:t>/auth/login</w:t>
+            </w:r>
+          </w:p>
+        </w:tc>
+        <w:tc>
+          <w:tcPr>
+            <w:tcW w:w="1101" w:type="dxa"/>
+          </w:tcPr>
+          <w:p>
+            <w:r>
+              <w:t>POST</w:t>
+            </w:r>
+          </w:p>
+        </w:tc>
+        <w:tc>
+          <w:tcPr>
+            <w:tcW w:w="3583" w:type="dxa"/>
+          </w:tcPr>
+          <w:p>
+            <w:r>
+              <w:t>Login using existing username/password</w:t>
+            </w:r>
+          </w:p>
+        </w:tc>
+        <w:tc>
+          <w:tcPr>
+            <w:tcW w:w="2376" w:type="dxa"/>
+          </w:tcPr>
+          <w:p>
+            <w:r>
+              <w:t>Success msg</w:t>
+            </w:r>
+          </w:p>
+        </w:tc>
+      </w:tr>
+      <w:tr>
+        <w:tc>
+          <w:tcPr>
+            <w:tcW w:w="2290" w:type="dxa"/>
+          </w:tcPr>
+          <w:p>
+            <w:r>
+              <w:t>/</w:t>
+            </w:r>
+            <w:proofErr w:type="spellStart"/>
+            <w:r>
+              <w:t>api</w:t>
+            </w:r>
+            <w:proofErr w:type="spellEnd"/>
+            <w:r>
+              <w:t>/</w:t>
+            </w:r>
+            <w:proofErr w:type="spellStart"/>
+            <w:r>
+              <w:t>recipesubmit</w:t>
+            </w:r>
+            <w:proofErr w:type="spellEnd"/>
+          </w:p>
+        </w:tc>
+        <w:tc>
+          <w:tcPr>
+            <w:tcW w:w="1101" w:type="dxa"/>
+          </w:tcPr>
+          <w:p>
+            <w:r>
+              <w:t>POST</w:t>
+            </w:r>
+          </w:p>
+        </w:tc>
+        <w:tc>
+          <w:tcPr>
+            <w:tcW w:w="3583" w:type="dxa"/>
+          </w:tcPr>
+          <w:p>
+            <w:r>
+              <w:t>Add new recipe to the site</w:t>
+            </w:r>
+          </w:p>
+        </w:tc>
+        <w:tc>
+          <w:tcPr>
+            <w:tcW w:w="2376" w:type="dxa"/>
+          </w:tcPr>
+          <w:p>
+            <w:r>
+              <w:t>Success msg</w:t>
+            </w:r>
+          </w:p>
+        </w:tc>
+      </w:tr>
+      <w:tr>
+        <w:tc>
+          <w:tcPr>
+            <w:tcW w:w="2290" w:type="dxa"/>
+          </w:tcPr>
+          <w:p>
+            <w:r>
+              <w:t>/</w:t>
+            </w:r>
+            <w:proofErr w:type="spellStart"/>
+            <w:r>
+              <w:t>api</w:t>
+            </w:r>
+            <w:proofErr w:type="spellEnd"/>
+            <w:r>
+              <w:t>/</w:t>
+            </w:r>
+            <w:proofErr w:type="spellStart"/>
+            <w:r>
+              <w:t>myrecipes</w:t>
+            </w:r>
+            <w:proofErr w:type="spellEnd"/>
+          </w:p>
+        </w:tc>
+        <w:tc>
+          <w:tcPr>
+            <w:tcW w:w="1101" w:type="dxa"/>
+          </w:tcPr>
+          <w:p>
+            <w:r>
+              <w:t>GET</w:t>
+            </w:r>
+          </w:p>
+        </w:tc>
+        <w:tc>
+          <w:tcPr>
+            <w:tcW w:w="3583" w:type="dxa"/>
+          </w:tcPr>
+          <w:p>
+            <w:r>
+              <w:t>Query all recipes connected to your user</w:t>
+            </w:r>
+          </w:p>
+        </w:tc>
+        <w:tc>
+          <w:tcPr>
+            <w:tcW w:w="2376" w:type="dxa"/>
+          </w:tcPr>
+          <w:p>
+            <w:r>
+              <w:t>All favorite and created recipes</w:t>
+            </w:r>
+          </w:p>
+        </w:tc>
+      </w:tr>
+      <w:tr>
+        <w:tc>
+          <w:tcPr>
+            <w:tcW w:w="2290" w:type="dxa"/>
+          </w:tcPr>
+          <w:p>
+            <w:r>
+              <w:t>/</w:t>
+            </w:r>
+            <w:proofErr w:type="spellStart"/>
+            <w:r>
+              <w:t>api</w:t>
+            </w:r>
+            <w:proofErr w:type="spellEnd"/>
+            <w:r>
+              <w:t>/</w:t>
+            </w:r>
+            <w:proofErr w:type="spellStart"/>
+            <w:r>
+              <w:t>allrecipes</w:t>
+            </w:r>
+            <w:proofErr w:type="spellEnd"/>
+          </w:p>
+        </w:tc>
+        <w:tc>
+          <w:tcPr>
+            <w:tcW w:w="1101" w:type="dxa"/>
+          </w:tcPr>
+          <w:p>
+            <w:r>
+              <w:t>GET</w:t>
+            </w:r>
+          </w:p>
+        </w:tc>
+        <w:tc>
+          <w:tcPr>
+            <w:tcW w:w="3583" w:type="dxa"/>
+          </w:tcPr>
+          <w:p>
+            <w:r>
+              <w:t>Query all recipes</w:t>
+            </w:r>
+          </w:p>
+        </w:tc>
+        <w:tc>
+          <w:tcPr>
+            <w:tcW w:w="2376" w:type="dxa"/>
+          </w:tcPr>
+          <w:p>
+            <w:r>
+              <w:t>All recipes</w:t>
+            </w:r>
+          </w:p>
+        </w:tc>
+      </w:tr>
+      <w:tr>
+        <w:tc>
+          <w:tcPr>
+            <w:tcW w:w="2290" w:type="dxa"/>
+          </w:tcPr>
+          <w:p>
+            <w:r>
+              <w:t>/</w:t>
+            </w:r>
+            <w:proofErr w:type="spellStart"/>
+            <w:r>
+              <w:t>api</w:t>
+            </w:r>
+            <w:proofErr w:type="spellEnd"/>
+            <w:r>
+              <w:t>/</w:t>
+            </w:r>
+            <w:proofErr w:type="spellStart"/>
+            <w:r>
+              <w:t>viewrecipe</w:t>
+            </w:r>
+            <w:proofErr w:type="spellEnd"/>
+          </w:p>
+        </w:tc>
+        <w:tc>
+          <w:tcPr>
+            <w:tcW w:w="1101" w:type="dxa"/>
+          </w:tcPr>
+          <w:p>
+            <w:r>
+              <w:t>GET</w:t>
+            </w:r>
+          </w:p>
+        </w:tc>
+        <w:tc>
+          <w:tcPr>
+            <w:tcW w:w="3583" w:type="dxa"/>
+          </w:tcPr>
+          <w:p>
+            <w:r>
+              <w:t>Query 1 recipe details</w:t>
+            </w:r>
+          </w:p>
+        </w:tc>
+        <w:tc>
+          <w:tcPr>
+            <w:tcW w:w="2376" w:type="dxa"/>
+          </w:tcPr>
+          <w:p>
+            <w:r>
+              <w:t>Details for 1 recipe</w:t>
+            </w:r>
+          </w:p>
+        </w:tc>
+      </w:tr>
+    </w:tbl>
+    <w:p>
+      <w:pPr>
+        <w:jc w:val="center"/>
+      </w:pPr>
+      <w:r>
+        <w:t>Table 3 – Currently planned back-end endpoints</w:t>
       </w:r>
     </w:p>
     <w:p>
@@ -417,127 +1863,32 @@
         <w:contextualSpacing/>
       </w:pPr>
       <w:r>
-        <w:t xml:space="preserve">There are at least </w:t>
-      </w:r>
-      <w:r>
-        <w:t>2 more planned</w:t>
-      </w:r>
-      <w:r>
-        <w:t xml:space="preserve"> </w:t>
+        <w:t>All endpoints are using JWT for authentication. “register” and “</w:t>
+      </w:r>
+      <w:proofErr w:type="spellStart"/>
+      <w:r>
+        <w:t>recipesubmit</w:t>
+      </w:r>
+      <w:proofErr w:type="spellEnd"/>
+      <w:r>
+        <w:t xml:space="preserve">” have been created and tested with postman. The pictures below show successful submissions to the database via postman as well as the entries </w:t>
       </w:r>
       <w:proofErr w:type="gramStart"/>
       <w:r>
-        <w:t>end-points</w:t>
+        <w:t>in  Atlas</w:t>
       </w:r>
       <w:proofErr w:type="gramEnd"/>
       <w:r>
-        <w:t>: “</w:t>
-      </w:r>
-      <w:proofErr w:type="spellStart"/>
-      <w:r>
-        <w:t>api</w:t>
-      </w:r>
-      <w:proofErr w:type="spellEnd"/>
-      <w:r>
-        <w:t>/</w:t>
-      </w:r>
-      <w:proofErr w:type="spellStart"/>
-      <w:r>
-        <w:t>recipesubmit</w:t>
-      </w:r>
-      <w:proofErr w:type="spellEnd"/>
-      <w:r>
-        <w:t>” and “</w:t>
-      </w:r>
-      <w:proofErr w:type="spellStart"/>
-      <w:r>
-        <w:t>api</w:t>
-      </w:r>
-      <w:proofErr w:type="spellEnd"/>
-      <w:r>
-        <w:t>/</w:t>
-      </w:r>
-      <w:proofErr w:type="spellStart"/>
-      <w:r>
-        <w:t>myrecipes</w:t>
-      </w:r>
-      <w:proofErr w:type="spellEnd"/>
-      <w:r>
-        <w:t xml:space="preserve">”. Recipe </w:t>
-      </w:r>
-      <w:proofErr w:type="gramStart"/>
-      <w:r>
-        <w:t>submit</w:t>
-      </w:r>
-      <w:proofErr w:type="gramEnd"/>
-      <w:r>
-        <w:t xml:space="preserve"> has already been developed</w:t>
-      </w:r>
-      <w:r>
-        <w:t xml:space="preserve">, it uses </w:t>
-      </w:r>
-      <w:r>
-        <w:t xml:space="preserve">a second schema (Recipes) to submit a new recipe to the second collection in the MongoDB (recipes) </w:t>
-      </w:r>
-      <w:r>
-        <w:t xml:space="preserve">The required fields are name, time, description, ingredients </w:t>
-      </w:r>
-      <w:r>
-        <w:t xml:space="preserve">and instructions. Ingredients and instructions are both arrays of strings that will be formatted out nicely once retrieved by the </w:t>
-      </w:r>
-      <w:r>
-        <w:lastRenderedPageBreak/>
-        <w:t>front end.</w:t>
-      </w:r>
-      <w:r>
-        <w:t xml:space="preserve"> Time is a number value that represents the time in minutes, it can also be converted on the front-end to a more legible format.</w:t>
-      </w:r>
-    </w:p>
-    <w:p>
-      <w:pPr>
-        <w:ind w:firstLine="720"/>
-        <w:contextualSpacing/>
-      </w:pPr>
-      <w:r>
-        <w:t xml:space="preserve">All endpoints </w:t>
-      </w:r>
-      <w:r>
-        <w:t>are using JWT for authentication</w:t>
-      </w:r>
-      <w:r>
-        <w:t>. “register” and “</w:t>
-      </w:r>
-      <w:proofErr w:type="spellStart"/>
-      <w:r>
-        <w:t>recipesubmit</w:t>
-      </w:r>
-      <w:proofErr w:type="spellEnd"/>
-      <w:r>
-        <w:t xml:space="preserve">” have been created and tested with </w:t>
-      </w:r>
-      <w:r>
-        <w:t xml:space="preserve">postman. The pictures below show successful submissions to the database via postman as well as the entries </w:t>
-      </w:r>
-      <w:proofErr w:type="gramStart"/>
-      <w:r>
-        <w:t>in  Atlas</w:t>
-      </w:r>
-      <w:proofErr w:type="gramEnd"/>
-      <w:r>
         <w:t xml:space="preserve"> MongoDB webpage corresponding to this.</w:t>
       </w:r>
     </w:p>
     <w:p>
       <w:r>
-        <w:br w:type="page"/>
-      </w:r>
-    </w:p>
-    <w:p>
-      <w:pPr>
-        <w:ind w:firstLine="720"/>
-        <w:contextualSpacing/>
-      </w:pPr>
-    </w:p>
+        <w:tab/>
+        <w:t>Figures 6-9 depict testing on some of the endpoints as well as the successful storing of data within MongoDB within the correct collection.</w:t>
+      </w:r>
+    </w:p>
+    <w:p/>
     <w:p>
       <w:pPr>
         <w:ind w:firstLine="720"/>
@@ -571,7 +1922,7 @@
                     </pic:cNvPicPr>
                   </pic:nvPicPr>
                   <pic:blipFill>
-                    <a:blip r:embed="rId4">
+                    <a:blip r:embed="rId8">
                       <a:extLst>
                         <a:ext uri="{28A0092B-C50C-407E-A947-70E740481C1C}">
                           <a14:useLocalDpi xmlns:a14="http://schemas.microsoft.com/office/drawing/2010/main" val="0"/>
@@ -610,7 +1961,13 @@
         <w:jc w:val="center"/>
       </w:pPr>
       <w:r>
-        <w:t xml:space="preserve">Figure 1 </w:t>
+        <w:t xml:space="preserve">Figure </w:t>
+      </w:r>
+      <w:r>
+        <w:t>6</w:t>
+      </w:r>
+      <w:r>
+        <w:t xml:space="preserve"> </w:t>
       </w:r>
       <w:r>
         <w:t>–</w:t>
@@ -634,9 +1991,9 @@
         </w:rPr>
         <w:lastRenderedPageBreak/>
         <w:drawing>
-          <wp:inline distT="0" distB="0" distL="0" distR="0" wp14:anchorId="790AF653" wp14:editId="19C7FCC8">
-            <wp:extent cx="5400675" cy="4145710"/>
-            <wp:effectExtent l="0" t="0" r="0" b="7620"/>
+          <wp:inline distT="0" distB="0" distL="0" distR="0" wp14:anchorId="790AF653" wp14:editId="197BC91C">
+            <wp:extent cx="5400115" cy="3838575"/>
+            <wp:effectExtent l="0" t="0" r="0" b="0"/>
             <wp:docPr id="1624265554" name="Picture 3"/>
             <wp:cNvGraphicFramePr>
               <a:graphicFrameLocks xmlns:a="http://schemas.openxmlformats.org/drawingml/2006/main" noChangeAspect="1"/>
@@ -650,15 +2007,15 @@
                       <a:picLocks noChangeAspect="1" noChangeArrowheads="1"/>
                     </pic:cNvPicPr>
                   </pic:nvPicPr>
-                  <pic:blipFill>
-                    <a:blip r:embed="rId5">
+                  <pic:blipFill rotWithShape="1">
+                    <a:blip r:embed="rId9">
                       <a:extLst>
                         <a:ext uri="{28A0092B-C50C-407E-A947-70E740481C1C}">
                           <a14:useLocalDpi xmlns:a14="http://schemas.microsoft.com/office/drawing/2010/main" val="0"/>
                         </a:ext>
                       </a:extLst>
                     </a:blip>
-                    <a:srcRect/>
+                    <a:srcRect b="7399"/>
                     <a:stretch>
                       <a:fillRect/>
                     </a:stretch>
@@ -666,181 +2023,7 @@
                   <pic:spPr bwMode="auto">
                     <a:xfrm>
                       <a:off x="0" y="0"/>
-                      <a:ext cx="5411937" cy="4154355"/>
-                    </a:xfrm>
-                    <a:prstGeom prst="rect">
-                      <a:avLst/>
-                    </a:prstGeom>
-                    <a:noFill/>
-                    <a:ln>
-                      <a:noFill/>
-                    </a:ln>
-                  </pic:spPr>
-                </pic:pic>
-              </a:graphicData>
-            </a:graphic>
-          </wp:inline>
-        </w:drawing>
-      </w:r>
-    </w:p>
-    <w:p>
-      <w:pPr>
-        <w:ind w:firstLine="720"/>
-        <w:contextualSpacing/>
-        <w:jc w:val="center"/>
-      </w:pPr>
-      <w:r>
-        <w:t xml:space="preserve">Figure 2 – Users successfully </w:t>
-      </w:r>
-      <w:r>
-        <w:t xml:space="preserve">saved to </w:t>
-      </w:r>
-      <w:proofErr w:type="spellStart"/>
-      <w:r>
-        <w:t>CuisineShare.users</w:t>
-      </w:r>
-      <w:proofErr w:type="spellEnd"/>
-      <w:r>
-        <w:t xml:space="preserve"> on MongoDB</w:t>
-      </w:r>
-    </w:p>
-    <w:p>
-      <w:pPr>
-        <w:ind w:firstLine="720"/>
-        <w:contextualSpacing/>
-        <w:jc w:val="center"/>
-      </w:pPr>
-    </w:p>
-    <w:p>
-      <w:pPr>
-        <w:contextualSpacing/>
-      </w:pPr>
-      <w:r>
-        <w:rPr>
-          <w:noProof/>
-        </w:rPr>
-        <w:lastRenderedPageBreak/>
-        <w:drawing>
-          <wp:inline distT="0" distB="0" distL="0" distR="0" wp14:anchorId="5B3D115C" wp14:editId="245D1C87">
-            <wp:extent cx="5943600" cy="4210050"/>
-            <wp:effectExtent l="0" t="0" r="0" b="0"/>
-            <wp:docPr id="1048411620" name="Picture 4"/>
-            <wp:cNvGraphicFramePr>
-              <a:graphicFrameLocks xmlns:a="http://schemas.openxmlformats.org/drawingml/2006/main" noChangeAspect="1"/>
-            </wp:cNvGraphicFramePr>
-            <a:graphic xmlns:a="http://schemas.openxmlformats.org/drawingml/2006/main">
-              <a:graphicData uri="http://schemas.openxmlformats.org/drawingml/2006/picture">
-                <pic:pic xmlns:pic="http://schemas.openxmlformats.org/drawingml/2006/picture">
-                  <pic:nvPicPr>
-                    <pic:cNvPr id="0" name="Picture 3"/>
-                    <pic:cNvPicPr>
-                      <a:picLocks noChangeAspect="1" noChangeArrowheads="1"/>
-                    </pic:cNvPicPr>
-                  </pic:nvPicPr>
-                  <pic:blipFill>
-                    <a:blip r:embed="rId6">
-                      <a:extLst>
-                        <a:ext uri="{28A0092B-C50C-407E-A947-70E740481C1C}">
-                          <a14:useLocalDpi xmlns:a14="http://schemas.microsoft.com/office/drawing/2010/main" val="0"/>
-                        </a:ext>
-                      </a:extLst>
-                    </a:blip>
-                    <a:srcRect/>
-                    <a:stretch>
-                      <a:fillRect/>
-                    </a:stretch>
-                  </pic:blipFill>
-                  <pic:spPr bwMode="auto">
-                    <a:xfrm>
-                      <a:off x="0" y="0"/>
-                      <a:ext cx="5943600" cy="4210050"/>
-                    </a:xfrm>
-                    <a:prstGeom prst="rect">
-                      <a:avLst/>
-                    </a:prstGeom>
-                    <a:noFill/>
-                    <a:ln>
-                      <a:noFill/>
-                    </a:ln>
-                  </pic:spPr>
-                </pic:pic>
-              </a:graphicData>
-            </a:graphic>
-          </wp:inline>
-        </w:drawing>
-      </w:r>
-    </w:p>
-    <w:p>
-      <w:pPr>
-        <w:ind w:firstLine="720"/>
-        <w:contextualSpacing/>
-        <w:jc w:val="center"/>
-      </w:pPr>
-      <w:r>
-        <w:t xml:space="preserve">Figure 3 </w:t>
-      </w:r>
-      <w:r>
-        <w:t>–</w:t>
-      </w:r>
-      <w:r>
-        <w:t xml:space="preserve"> </w:t>
-      </w:r>
-      <w:r>
-        <w:t>Recipe submitted to MongoDB successfully</w:t>
-      </w:r>
-    </w:p>
-    <w:p>
-      <w:pPr>
-        <w:ind w:firstLine="720"/>
-        <w:contextualSpacing/>
-        <w:jc w:val="center"/>
-      </w:pPr>
-    </w:p>
-    <w:p>
-      <w:pPr>
-        <w:ind w:firstLine="720"/>
-        <w:contextualSpacing/>
-        <w:jc w:val="center"/>
-      </w:pPr>
-      <w:r>
-        <w:rPr>
-          <w:noProof/>
-        </w:rPr>
-        <w:lastRenderedPageBreak/>
-        <w:drawing>
-          <wp:inline distT="0" distB="0" distL="0" distR="0" wp14:anchorId="3E16A92B" wp14:editId="5CC47D59">
-            <wp:extent cx="5562600" cy="4206178"/>
-            <wp:effectExtent l="0" t="0" r="0" b="4445"/>
-            <wp:docPr id="1780012427" name="Picture 5"/>
-            <wp:cNvGraphicFramePr>
-              <a:graphicFrameLocks xmlns:a="http://schemas.openxmlformats.org/drawingml/2006/main" noChangeAspect="1"/>
-            </wp:cNvGraphicFramePr>
-            <a:graphic xmlns:a="http://schemas.openxmlformats.org/drawingml/2006/main">
-              <a:graphicData uri="http://schemas.openxmlformats.org/drawingml/2006/picture">
-                <pic:pic xmlns:pic="http://schemas.openxmlformats.org/drawingml/2006/picture">
-                  <pic:nvPicPr>
-                    <pic:cNvPr id="0" name="Picture 4"/>
-                    <pic:cNvPicPr>
-                      <a:picLocks noChangeAspect="1" noChangeArrowheads="1"/>
-                    </pic:cNvPicPr>
-                  </pic:nvPicPr>
-                  <pic:blipFill rotWithShape="1">
-                    <a:blip r:embed="rId7">
-                      <a:extLst>
-                        <a:ext uri="{28A0092B-C50C-407E-A947-70E740481C1C}">
-                          <a14:useLocalDpi xmlns:a14="http://schemas.microsoft.com/office/drawing/2010/main" val="0"/>
-                        </a:ext>
-                      </a:extLst>
-                    </a:blip>
-                    <a:srcRect r="32392"/>
-                    <a:stretch>
-                      <a:fillRect/>
-                    </a:stretch>
-                  </pic:blipFill>
-                  <pic:spPr bwMode="auto">
-                    <a:xfrm>
-                      <a:off x="0" y="0"/>
-                      <a:ext cx="5586031" cy="4223895"/>
+                      <a:ext cx="5411937" cy="3846979"/>
                     </a:xfrm>
                     <a:prstGeom prst="rect">
                       <a:avLst/>
@@ -869,20 +2052,442 @@
         <w:jc w:val="center"/>
       </w:pPr>
       <w:r>
-        <w:t xml:space="preserve">Figure 4 – Test Recipes shown in </w:t>
+        <w:t xml:space="preserve">Figure </w:t>
+      </w:r>
+      <w:r>
+        <w:t>7</w:t>
+      </w:r>
+      <w:r>
+        <w:t xml:space="preserve"> – Users successfully </w:t>
+      </w:r>
+      <w:r>
+        <w:t xml:space="preserve">saved to </w:t>
       </w:r>
       <w:proofErr w:type="spellStart"/>
       <w:r>
+        <w:t>CuisineShare.users</w:t>
+      </w:r>
+      <w:proofErr w:type="spellEnd"/>
+      <w:r>
+        <w:t xml:space="preserve"> on MongoDB</w:t>
+      </w:r>
+    </w:p>
+    <w:p>
+      <w:pPr>
+        <w:ind w:firstLine="720"/>
+        <w:contextualSpacing/>
+        <w:jc w:val="center"/>
+      </w:pPr>
+    </w:p>
+    <w:p>
+      <w:pPr>
+        <w:ind w:firstLine="720"/>
+        <w:contextualSpacing/>
+      </w:pPr>
+      <w:r>
+        <w:rPr>
+          <w:noProof/>
+        </w:rPr>
+        <w:drawing>
+          <wp:inline distT="0" distB="0" distL="0" distR="0" wp14:anchorId="5B3D115C" wp14:editId="08482CDE">
+            <wp:extent cx="5200650" cy="3683793"/>
+            <wp:effectExtent l="0" t="0" r="0" b="0"/>
+            <wp:docPr id="1048411620" name="Picture 4"/>
+            <wp:cNvGraphicFramePr>
+              <a:graphicFrameLocks xmlns:a="http://schemas.openxmlformats.org/drawingml/2006/main" noChangeAspect="1"/>
+            </wp:cNvGraphicFramePr>
+            <a:graphic xmlns:a="http://schemas.openxmlformats.org/drawingml/2006/main">
+              <a:graphicData uri="http://schemas.openxmlformats.org/drawingml/2006/picture">
+                <pic:pic xmlns:pic="http://schemas.openxmlformats.org/drawingml/2006/picture">
+                  <pic:nvPicPr>
+                    <pic:cNvPr id="0" name="Picture 3"/>
+                    <pic:cNvPicPr>
+                      <a:picLocks noChangeAspect="1" noChangeArrowheads="1"/>
+                    </pic:cNvPicPr>
+                  </pic:nvPicPr>
+                  <pic:blipFill>
+                    <a:blip r:embed="rId10">
+                      <a:extLst>
+                        <a:ext uri="{28A0092B-C50C-407E-A947-70E740481C1C}">
+                          <a14:useLocalDpi xmlns:a14="http://schemas.microsoft.com/office/drawing/2010/main" val="0"/>
+                        </a:ext>
+                      </a:extLst>
+                    </a:blip>
+                    <a:srcRect/>
+                    <a:stretch>
+                      <a:fillRect/>
+                    </a:stretch>
+                  </pic:blipFill>
+                  <pic:spPr bwMode="auto">
+                    <a:xfrm>
+                      <a:off x="0" y="0"/>
+                      <a:ext cx="5214071" cy="3693299"/>
+                    </a:xfrm>
+                    <a:prstGeom prst="rect">
+                      <a:avLst/>
+                    </a:prstGeom>
+                    <a:noFill/>
+                    <a:ln>
+                      <a:noFill/>
+                    </a:ln>
+                  </pic:spPr>
+                </pic:pic>
+              </a:graphicData>
+            </a:graphic>
+          </wp:inline>
+        </w:drawing>
+      </w:r>
+    </w:p>
+    <w:p>
+      <w:pPr>
+        <w:ind w:firstLine="720"/>
+        <w:contextualSpacing/>
+        <w:jc w:val="center"/>
+      </w:pPr>
+      <w:r>
+        <w:t xml:space="preserve">Figure </w:t>
+      </w:r>
+      <w:r>
+        <w:t>8</w:t>
+      </w:r>
+      <w:r>
+        <w:t xml:space="preserve"> </w:t>
+      </w:r>
+      <w:r>
+        <w:t>–</w:t>
+      </w:r>
+      <w:r>
+        <w:t xml:space="preserve"> </w:t>
+      </w:r>
+      <w:r>
+        <w:t>Recipe submitted to MongoDB successfully</w:t>
+      </w:r>
+    </w:p>
+    <w:p>
+      <w:pPr>
+        <w:ind w:firstLine="720"/>
+        <w:contextualSpacing/>
+        <w:jc w:val="center"/>
+      </w:pPr>
+    </w:p>
+    <w:p>
+      <w:pPr>
+        <w:ind w:firstLine="720"/>
+        <w:contextualSpacing/>
+        <w:jc w:val="center"/>
+      </w:pPr>
+      <w:r>
+        <w:rPr>
+          <w:noProof/>
+        </w:rPr>
+        <w:lastRenderedPageBreak/>
+        <w:drawing>
+          <wp:inline distT="0" distB="0" distL="0" distR="0" wp14:anchorId="3E16A92B" wp14:editId="28110CA9">
+            <wp:extent cx="5038725" cy="3810048"/>
+            <wp:effectExtent l="0" t="0" r="0" b="0"/>
+            <wp:docPr id="1780012427" name="Picture 5"/>
+            <wp:cNvGraphicFramePr>
+              <a:graphicFrameLocks xmlns:a="http://schemas.openxmlformats.org/drawingml/2006/main" noChangeAspect="1"/>
+            </wp:cNvGraphicFramePr>
+            <a:graphic xmlns:a="http://schemas.openxmlformats.org/drawingml/2006/main">
+              <a:graphicData uri="http://schemas.openxmlformats.org/drawingml/2006/picture">
+                <pic:pic xmlns:pic="http://schemas.openxmlformats.org/drawingml/2006/picture">
+                  <pic:nvPicPr>
+                    <pic:cNvPr id="0" name="Picture 4"/>
+                    <pic:cNvPicPr>
+                      <a:picLocks noChangeAspect="1" noChangeArrowheads="1"/>
+                    </pic:cNvPicPr>
+                  </pic:nvPicPr>
+                  <pic:blipFill rotWithShape="1">
+                    <a:blip r:embed="rId11">
+                      <a:extLst>
+                        <a:ext uri="{28A0092B-C50C-407E-A947-70E740481C1C}">
+                          <a14:useLocalDpi xmlns:a14="http://schemas.microsoft.com/office/drawing/2010/main" val="0"/>
+                        </a:ext>
+                      </a:extLst>
+                    </a:blip>
+                    <a:srcRect r="32392"/>
+                    <a:stretch>
+                      <a:fillRect/>
+                    </a:stretch>
+                  </pic:blipFill>
+                  <pic:spPr bwMode="auto">
+                    <a:xfrm>
+                      <a:off x="0" y="0"/>
+                      <a:ext cx="5065662" cy="3830416"/>
+                    </a:xfrm>
+                    <a:prstGeom prst="rect">
+                      <a:avLst/>
+                    </a:prstGeom>
+                    <a:noFill/>
+                    <a:ln>
+                      <a:noFill/>
+                    </a:ln>
+                    <a:extLst>
+                      <a:ext uri="{53640926-AAD7-44D8-BBD7-CCE9431645EC}">
+                        <a14:shadowObscured xmlns:a14="http://schemas.microsoft.com/office/drawing/2010/main"/>
+                      </a:ext>
+                    </a:extLst>
+                  </pic:spPr>
+                </pic:pic>
+              </a:graphicData>
+            </a:graphic>
+          </wp:inline>
+        </w:drawing>
+      </w:r>
+    </w:p>
+    <w:p>
+      <w:pPr>
+        <w:ind w:firstLine="720"/>
+        <w:contextualSpacing/>
+        <w:jc w:val="center"/>
+      </w:pPr>
+      <w:r>
+        <w:t xml:space="preserve">Figure </w:t>
+      </w:r>
+      <w:r>
+        <w:t>9</w:t>
+      </w:r>
+      <w:r>
+        <w:t xml:space="preserve"> – Test Recipes shown in </w:t>
+      </w:r>
+      <w:proofErr w:type="spellStart"/>
+      <w:r>
         <w:t>CuisineShare.recipes</w:t>
       </w:r>
       <w:proofErr w:type="spellEnd"/>
       <w:r>
         <w:t xml:space="preserve"> in MongoDB</w:t>
+      </w:r>
+    </w:p>
+    <w:p>
+      <w:pPr>
+        <w:ind w:firstLine="720"/>
+        <w:contextualSpacing/>
+        <w:jc w:val="center"/>
+      </w:pPr>
+    </w:p>
+    <w:p>
+      <w:pPr>
+        <w:contextualSpacing/>
+        <w:rPr>
+          <w:b/>
+          <w:bCs/>
+        </w:rPr>
+      </w:pPr>
+      <w:r>
+        <w:rPr>
+          <w:b/>
+          <w:bCs/>
+        </w:rPr>
+        <w:t>Diagram:</w:t>
+      </w:r>
+    </w:p>
+    <w:p>
+      <w:pPr>
+        <w:contextualSpacing/>
+      </w:pPr>
+    </w:p>
+    <w:p>
+      <w:pPr>
+        <w:contextualSpacing/>
+      </w:pPr>
+      <w:r>
+        <w:tab/>
+        <w:t xml:space="preserve">Figure 10 shows a diagram that details the entire planned site. </w:t>
+      </w:r>
+      <w:r>
+        <w:t xml:space="preserve">It uses arrows to show how buttons will navigate to other pages on the site. Endpoints are labelled by </w:t>
+      </w:r>
+      <w:proofErr w:type="gramStart"/>
+      <w:r>
+        <w:t>there</w:t>
+      </w:r>
+      <w:proofErr w:type="gramEnd"/>
+      <w:r>
+        <w:t xml:space="preserve"> URL where applicable (either on the page </w:t>
+      </w:r>
+      <w:r>
+        <w:t>or as part of the navigation arrow). The nav-bars shown on the top will be present on every page to allow quick navigation to anywhere on the site with 1 button click.</w:t>
+      </w:r>
+      <w:r>
+        <w:t xml:space="preserve"> For a better view of the diagram see /submissions/pictures/CuisineShare.png (or if you have </w:t>
+      </w:r>
+      <w:proofErr w:type="spellStart"/>
+      <w:r>
+        <w:t>drawio</w:t>
+      </w:r>
+      <w:proofErr w:type="spellEnd"/>
+      <w:r>
+        <w:t xml:space="preserve"> installed </w:t>
+      </w:r>
+      <w:proofErr w:type="spellStart"/>
+      <w:r>
+        <w:t>CuisineShare.drawio</w:t>
+      </w:r>
+      <w:proofErr w:type="spellEnd"/>
+      <w:r>
+        <w:t>)</w:t>
+      </w:r>
+      <w:r>
+        <w:t xml:space="preserve">. This directory is contained in the submitted code files. </w:t>
+      </w:r>
+    </w:p>
+    <w:p>
+      <w:r>
+        <w:br w:type="page"/>
+      </w:r>
+    </w:p>
+    <w:p>
+      <w:pPr>
+        <w:contextualSpacing/>
+        <w:rPr>
+          <w:noProof/>
+        </w:rPr>
+      </w:pPr>
+      <w:r>
+        <w:rPr>
+          <w:noProof/>
+        </w:rPr>
+        <w:lastRenderedPageBreak/>
+        <mc:AlternateContent>
+          <mc:Choice Requires="wps">
+            <w:drawing>
+              <wp:anchor distT="45720" distB="45720" distL="114300" distR="114300" simplePos="0" relativeHeight="251661312" behindDoc="0" locked="0" layoutInCell="1" allowOverlap="1" wp14:anchorId="0E3C3533" wp14:editId="7425C77A">
+                <wp:simplePos x="0" y="0"/>
+                <wp:positionH relativeFrom="column">
+                  <wp:posOffset>4879340</wp:posOffset>
+                </wp:positionH>
+                <wp:positionV relativeFrom="paragraph">
+                  <wp:posOffset>3989705</wp:posOffset>
+                </wp:positionV>
+                <wp:extent cx="2176145" cy="281305"/>
+                <wp:effectExtent l="0" t="5080" r="9525" b="9525"/>
+                <wp:wrapSquare wrapText="bothSides"/>
+                <wp:docPr id="217" name="Text Box 2"/>
+                <wp:cNvGraphicFramePr>
+                  <a:graphicFrameLocks xmlns:a="http://schemas.openxmlformats.org/drawingml/2006/main"/>
+                </wp:cNvGraphicFramePr>
+                <a:graphic xmlns:a="http://schemas.openxmlformats.org/drawingml/2006/main">
+                  <a:graphicData uri="http://schemas.microsoft.com/office/word/2010/wordprocessingShape">
+                    <wps:wsp>
+                      <wps:cNvSpPr txBox="1">
+                        <a:spLocks noChangeArrowheads="1"/>
+                      </wps:cNvSpPr>
+                      <wps:spPr bwMode="auto">
+                        <a:xfrm rot="16200000">
+                          <a:off x="0" y="0"/>
+                          <a:ext cx="2176145" cy="281305"/>
+                        </a:xfrm>
+                        <a:prstGeom prst="rect">
+                          <a:avLst/>
+                        </a:prstGeom>
+                        <a:solidFill>
+                          <a:srgbClr val="FFFFFF"/>
+                        </a:solidFill>
+                        <a:ln w="9525">
+                          <a:noFill/>
+                          <a:miter lim="800000"/>
+                          <a:headEnd/>
+                          <a:tailEnd/>
+                        </a:ln>
+                      </wps:spPr>
+                      <wps:txbx>
+                        <w:txbxContent>
+                          <w:p>
+                            <w:r>
+                              <w:t xml:space="preserve">Figure 10 – Full site diagram </w:t>
+                            </w:r>
+                          </w:p>
+                        </w:txbxContent>
+                      </wps:txbx>
+                      <wps:bodyPr rot="0" vert="horz" wrap="square" lIns="91440" tIns="45720" rIns="91440" bIns="45720" anchor="t" anchorCtr="0">
+                        <a:noAutofit/>
+                      </wps:bodyPr>
+                    </wps:wsp>
+                  </a:graphicData>
+                </a:graphic>
+                <wp14:sizeRelH relativeFrom="margin">
+                  <wp14:pctWidth>0</wp14:pctWidth>
+                </wp14:sizeRelH>
+                <wp14:sizeRelV relativeFrom="margin">
+                  <wp14:pctHeight>0</wp14:pctHeight>
+                </wp14:sizeRelV>
+              </wp:anchor>
+            </w:drawing>
+          </mc:Choice>
+          <mc:Fallback>
+            <w:pict>
+              <v:shapetype w14:anchorId="0E3C3533" id="_x0000_t202" coordsize="21600,21600" o:spt="202" path="m,l,21600r21600,l21600,xe">
+                <v:stroke joinstyle="miter"/>
+                <v:path gradientshapeok="t" o:connecttype="rect"/>
+              </v:shapetype>
+              <v:shape id="Text Box 2" o:spid="_x0000_s1026" type="#_x0000_t202" style="position:absolute;margin-left:384.2pt;margin-top:314.15pt;width:171.35pt;height:22.15pt;rotation:-90;z-index:251661312;visibility:visible;mso-wrap-style:square;mso-width-percent:0;mso-height-percent:0;mso-wrap-distance-left:9pt;mso-wrap-distance-top:3.6pt;mso-wrap-distance-right:9pt;mso-wrap-distance-bottom:3.6pt;mso-position-horizontal:absolute;mso-position-horizontal-relative:text;mso-position-vertical:absolute;mso-position-vertical-relative:text;mso-width-percent:0;mso-height-percent:0;mso-width-relative:margin;mso-height-relative:margin;v-text-anchor:top" o:gfxdata="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" stroked="f">
+                <v:textbox>
+                  <w:txbxContent>
+                    <w:p>
+                      <w:r>
+                        <w:t xml:space="preserve">Figure 10 – Full site diagram </w:t>
+                      </w:r>
+                    </w:p>
+                  </w:txbxContent>
+                </v:textbox>
+                <w10:wrap type="square"/>
+              </v:shape>
+            </w:pict>
+          </mc:Fallback>
+        </mc:AlternateContent>
+      </w:r>
+      <w:r>
+        <w:rPr>
+          <w:noProof/>
+        </w:rPr>
+        <w:drawing>
+          <wp:inline distT="0" distB="0" distL="0" distR="0" wp14:anchorId="09730571" wp14:editId="09BF0EDF">
+            <wp:extent cx="9197817" cy="5618922"/>
+            <wp:effectExtent l="0" t="1270" r="2540" b="2540"/>
+            <wp:docPr id="203811043" name="Picture 7" descr="A diagram of a computer program&#10;&#10;AI-generated content may be incorrect."/>
+            <wp:cNvGraphicFramePr>
+              <a:graphicFrameLocks xmlns:a="http://schemas.openxmlformats.org/drawingml/2006/main" noChangeAspect="1"/>
+            </wp:cNvGraphicFramePr>
+            <a:graphic xmlns:a="http://schemas.openxmlformats.org/drawingml/2006/main">
+              <a:graphicData uri="http://schemas.openxmlformats.org/drawingml/2006/picture">
+                <pic:pic xmlns:pic="http://schemas.openxmlformats.org/drawingml/2006/picture">
+                  <pic:nvPicPr>
+                    <pic:cNvPr id="203811043" name="Picture 7" descr="A diagram of a computer program&#10;&#10;AI-generated content may be incorrect."/>
+                    <pic:cNvPicPr/>
+                  </pic:nvPicPr>
+                  <pic:blipFill>
+                    <a:blip r:embed="rId12" cstate="print">
+                      <a:extLst>
+                        <a:ext uri="{28A0092B-C50C-407E-A947-70E740481C1C}">
+                          <a14:useLocalDpi xmlns:a14="http://schemas.microsoft.com/office/drawing/2010/main" val="0"/>
+                        </a:ext>
+                      </a:extLst>
+                    </a:blip>
+                    <a:stretch>
+                      <a:fillRect/>
+                    </a:stretch>
+                  </pic:blipFill>
+                  <pic:spPr>
+                    <a:xfrm rot="16200000">
+                      <a:off x="0" y="0"/>
+                      <a:ext cx="9273744" cy="5665306"/>
+                    </a:xfrm>
+                    <a:prstGeom prst="rect">
+                      <a:avLst/>
+                    </a:prstGeom>
+                  </pic:spPr>
+                </pic:pic>
+              </a:graphicData>
+            </a:graphic>
+          </wp:inline>
+        </w:drawing>
       </w:r>
     </w:p>
     <w:sectPr>
       <w:pgSz w:w="12240" w:h="15840"/>
-      <w:pgMar w:top="1440" w:right="1440" w:bottom="1440" w:left="1440" w:header="720" w:footer="720" w:gutter="0"/>
+      <w:pgMar w:top="720" w:right="720" w:bottom="720" w:left="720" w:header="720" w:footer="720" w:gutter="0"/>
       <w:cols w:space="720"/>
       <w:docGrid w:linePitch="360"/>
     </w:sectPr>
@@ -1807,6 +3412,25 @@
       <w:spacing w:val="5"/>
     </w:rPr>
   </w:style>
+  <w:style w:type="table" w:styleId="TableGrid">
+    <w:name w:val="Table Grid"/>
+    <w:basedOn w:val="TableNormal"/>
+    <w:uiPriority w:val="39"/>
+    <w:rsid w:val="000B689B"/>
+    <w:pPr>
+      <w:spacing w:after="0" w:line="240" w:lineRule="auto"/>
+    </w:pPr>
+    <w:tblPr>
+      <w:tblBorders>
+        <w:top w:val="single" w:sz="4" w:space="0" w:color="auto"/>
+        <w:left w:val="single" w:sz="4" w:space="0" w:color="auto"/>
+        <w:bottom w:val="single" w:sz="4" w:space="0" w:color="auto"/>
+        <w:right w:val="single" w:sz="4" w:space="0" w:color="auto"/>
+        <w:insideH w:val="single" w:sz="4" w:space="0" w:color="auto"/>
+        <w:insideV w:val="single" w:sz="4" w:space="0" w:color="auto"/>
+      </w:tblBorders>
+    </w:tblPr>
+  </w:style>
 </w:styles>
 </file>
 

</xml_diff>